<commit_message>
Filter rule tests TokenFilter tests for all except stemmer. Modified requirements to capture chaining requirements
</commit_message>
<xml_diff>
--- a/Project One.docx
+++ b/Project One.docx
@@ -2,6 +2,11 @@
 <file path=word/document.xml><?xml version="1.0" encoding="utf-8"?>
 <w:document xmlns:wpc="http://schemas.microsoft.com/office/word/2010/wordprocessingCanvas" xmlns:mo="http://schemas.microsoft.com/office/mac/office/2008/main" xmlns:mc="http://schemas.openxmlformats.org/markup-compatibility/2006" xmlns:mv="urn:schemas-microsoft-com:mac:vml" xmlns:o="urn:schemas-microsoft-com:office:office" xmlns:r="http://schemas.openxmlformats.org/officeDocument/2006/relationships" xmlns:m="http://schemas.openxmlformats.org/officeDocument/2006/math" xmlns:v="urn:schemas-microsoft-com:vml" xmlns:wp14="http://schemas.microsoft.com/office/word/2010/wordprocessingDrawing" xmlns:wp="http://schemas.openxmlformats.org/drawingml/2006/wordprocessingDrawing" xmlns:w10="urn:schemas-microsoft-com:office:word" xmlns:w="http://schemas.openxmlformats.org/wordprocessingml/2006/main" xmlns:w14="http://schemas.microsoft.com/office/word/2010/wordml" xmlns:wpg="http://schemas.microsoft.com/office/word/2010/wordprocessingGroup" xmlns:wpi="http://schemas.microsoft.com/office/word/2010/wordprocessingInk" xmlns:wne="http://schemas.microsoft.com/office/word/2006/wordml" xmlns:wps="http://schemas.microsoft.com/office/word/2010/wordprocessingShape" mc:Ignorable="w14 wp14">
   <w:body>
+    <w:p>
+      <w:r>
+        <w:tab/>
+      </w:r>
+    </w:p>
     <w:sdt>
       <w:sdtPr>
         <w:id w:val="-443775350"/>
@@ -3750,11 +3755,9 @@
                               <w:pPr>
                                 <w:jc w:val="center"/>
                               </w:pPr>
-                              <w:proofErr w:type="spellStart"/>
                               <w:r>
                                 <w:t>IndexWriter</w:t>
                               </w:r>
-                              <w:proofErr w:type="spellEnd"/>
                             </w:p>
                           </w:txbxContent>
                         </wps:txbx>
@@ -4021,11 +4024,9 @@
                               <w:pPr>
                                 <w:jc w:val="center"/>
                               </w:pPr>
-                              <w:proofErr w:type="spellStart"/>
                               <w:r>
                                 <w:t>IndexReader</w:t>
                               </w:r>
-                              <w:proofErr w:type="spellEnd"/>
                             </w:p>
                           </w:txbxContent>
                         </wps:txbx>
@@ -4636,15 +4637,7 @@
         <w:ind w:left="360"/>
       </w:pPr>
       <w:r>
-        <w:t xml:space="preserve">This component is responsible for converting a given text file into a Document representation. A Document is nothing but a collection of fields. Each field can have its own indexing strategy that would be applied by the </w:t>
-      </w:r>
-      <w:proofErr w:type="spellStart"/>
-      <w:r>
-        <w:t>IndexWriter</w:t>
-      </w:r>
-      <w:proofErr w:type="spellEnd"/>
-      <w:r>
-        <w:t xml:space="preserve">. More details are provided in the following section. </w:t>
+        <w:t xml:space="preserve">This component is responsible for converting a given text file into a Document representation. A Document is nothing but a collection of fields. Each field can have its own indexing strategy that would be applied by the IndexWriter. More details are provided in the following section. </w:t>
       </w:r>
     </w:p>
     <w:p>
@@ -4717,15 +4710,7 @@
           </w:tcPr>
           <w:p>
             <w:r>
-              <w:t xml:space="preserve">S. </w:t>
-            </w:r>
-            <w:proofErr w:type="gramStart"/>
-            <w:r>
-              <w:t>no</w:t>
-            </w:r>
-            <w:proofErr w:type="gramEnd"/>
-            <w:r>
-              <w:t>.</w:t>
+              <w:t>S. no.</w:t>
             </w:r>
           </w:p>
         </w:tc>
@@ -4796,21 +4781,8 @@
             <w:pPr>
               <w:cnfStyle w:val="000000100000" w:firstRow="0" w:lastRow="0" w:firstColumn="0" w:lastColumn="0" w:oddVBand="0" w:evenVBand="0" w:oddHBand="1" w:evenHBand="0" w:firstRowFirstColumn="0" w:firstRowLastColumn="0" w:lastRowFirstColumn="0" w:lastRowLastColumn="0"/>
             </w:pPr>
-            <w:proofErr w:type="spellStart"/>
-            <w:r>
-              <w:t>FileId</w:t>
-            </w:r>
-            <w:proofErr w:type="spellEnd"/>
-            <w:r>
-              <w:t xml:space="preserve"> (</w:t>
-            </w:r>
-            <w:proofErr w:type="spellStart"/>
-            <w:r>
-              <w:t>FieldNames.FILEID</w:t>
-            </w:r>
-            <w:proofErr w:type="spellEnd"/>
-            <w:r>
-              <w:t>)</w:t>
+            <w:r>
+              <w:t>FileId (FieldNames.FILEID)</w:t>
             </w:r>
           </w:p>
         </w:tc>
@@ -4866,15 +4838,7 @@
               <w:cnfStyle w:val="000000000000" w:firstRow="0" w:lastRow="0" w:firstColumn="0" w:lastColumn="0" w:oddVBand="0" w:evenVBand="0" w:oddHBand="0" w:evenHBand="0" w:firstRowFirstColumn="0" w:firstRowLastColumn="0" w:lastRowFirstColumn="0" w:lastRowLastColumn="0"/>
             </w:pPr>
             <w:r>
-              <w:t>Category (</w:t>
-            </w:r>
-            <w:proofErr w:type="spellStart"/>
-            <w:r>
-              <w:t>FieldNames.CATEGORY</w:t>
-            </w:r>
-            <w:proofErr w:type="spellEnd"/>
-            <w:r>
-              <w:t>)</w:t>
+              <w:t>Category (FieldNames.CATEGORY)</w:t>
             </w:r>
           </w:p>
         </w:tc>
@@ -4899,21 +4863,8 @@
             <w:pPr>
               <w:cnfStyle w:val="000000000000" w:firstRow="0" w:lastRow="0" w:firstColumn="0" w:lastColumn="0" w:oddVBand="0" w:evenVBand="0" w:oddHBand="0" w:evenHBand="0" w:firstRowFirstColumn="0" w:firstRowLastColumn="0" w:lastRowFirstColumn="0" w:lastRowLastColumn="0"/>
             </w:pPr>
-            <w:proofErr w:type="gramStart"/>
-            <w:r>
-              <w:t>alum</w:t>
-            </w:r>
-            <w:proofErr w:type="gramEnd"/>
-            <w:r>
-              <w:t xml:space="preserve">, coffee, </w:t>
-            </w:r>
-            <w:proofErr w:type="spellStart"/>
-            <w:r>
-              <w:t>cpi</w:t>
-            </w:r>
-            <w:proofErr w:type="spellEnd"/>
-            <w:r>
-              <w:t>, etc.</w:t>
+            <w:r>
+              <w:t>alum, coffee, cpi, etc.</w:t>
             </w:r>
           </w:p>
         </w:tc>
@@ -4946,15 +4897,7 @@
               <w:cnfStyle w:val="000000100000" w:firstRow="0" w:lastRow="0" w:firstColumn="0" w:lastColumn="0" w:oddVBand="0" w:evenVBand="0" w:oddHBand="1" w:evenHBand="0" w:firstRowFirstColumn="0" w:firstRowLastColumn="0" w:lastRowFirstColumn="0" w:lastRowLastColumn="0"/>
             </w:pPr>
             <w:r>
-              <w:t>Title (</w:t>
-            </w:r>
-            <w:proofErr w:type="spellStart"/>
-            <w:r>
-              <w:t>FieldNames.TITLE</w:t>
-            </w:r>
-            <w:proofErr w:type="spellEnd"/>
-            <w:r>
-              <w:t>)</w:t>
+              <w:t>Title (FieldNames.TITLE)</w:t>
             </w:r>
           </w:p>
         </w:tc>
@@ -5010,15 +4953,7 @@
               <w:cnfStyle w:val="000000000000" w:firstRow="0" w:lastRow="0" w:firstColumn="0" w:lastColumn="0" w:oddVBand="0" w:evenVBand="0" w:oddHBand="0" w:evenHBand="0" w:firstRowFirstColumn="0" w:firstRowLastColumn="0" w:lastRowFirstColumn="0" w:lastRowLastColumn="0"/>
             </w:pPr>
             <w:r>
-              <w:t>Author (</w:t>
-            </w:r>
-            <w:proofErr w:type="spellStart"/>
-            <w:r>
-              <w:t>FieldNames.AUTHOR</w:t>
-            </w:r>
-            <w:proofErr w:type="spellEnd"/>
-            <w:r>
-              <w:t>)</w:t>
+              <w:t>Author (FieldNames.AUTHOR)</w:t>
             </w:r>
           </w:p>
         </w:tc>
@@ -5046,21 +4981,8 @@
             <w:pPr>
               <w:cnfStyle w:val="000000000000" w:firstRow="0" w:lastRow="0" w:firstColumn="0" w:lastColumn="0" w:oddVBand="0" w:evenVBand="0" w:oddHBand="0" w:evenHBand="0" w:firstRowFirstColumn="0" w:firstRowLastColumn="0" w:lastRowFirstColumn="0" w:lastRowLastColumn="0"/>
             </w:pPr>
-            <w:proofErr w:type="spellStart"/>
-            <w:r>
-              <w:t>Ajoy</w:t>
-            </w:r>
-            <w:proofErr w:type="spellEnd"/>
-            <w:r>
-              <w:t xml:space="preserve"> </w:t>
-            </w:r>
-            <w:proofErr w:type="spellStart"/>
-            <w:r>
-              <w:t>Sen</w:t>
-            </w:r>
-            <w:proofErr w:type="spellEnd"/>
-            <w:r>
-              <w:t>, BERNICE NAPACH, etc.</w:t>
+            <w:r>
+              <w:t>Ajoy Sen, BERNICE NAPACH, etc.</w:t>
             </w:r>
           </w:p>
         </w:tc>
@@ -5092,21 +5014,8 @@
             <w:pPr>
               <w:cnfStyle w:val="000000100000" w:firstRow="0" w:lastRow="0" w:firstColumn="0" w:lastColumn="0" w:oddVBand="0" w:evenVBand="0" w:oddHBand="1" w:evenHBand="0" w:firstRowFirstColumn="0" w:firstRowLastColumn="0" w:lastRowFirstColumn="0" w:lastRowLastColumn="0"/>
             </w:pPr>
-            <w:proofErr w:type="spellStart"/>
-            <w:r>
-              <w:t>AuthorOrg</w:t>
-            </w:r>
-            <w:proofErr w:type="spellEnd"/>
-            <w:r>
-              <w:t xml:space="preserve"> (</w:t>
-            </w:r>
-            <w:proofErr w:type="spellStart"/>
-            <w:r>
-              <w:t>FieldNames.AUTHORORG</w:t>
-            </w:r>
-            <w:proofErr w:type="spellEnd"/>
-            <w:r>
-              <w:t>)</w:t>
+            <w:r>
+              <w:t>AuthorOrg (FieldNames.AUTHORORG)</w:t>
             </w:r>
           </w:p>
         </w:tc>
@@ -5162,15 +5071,7 @@
               <w:cnfStyle w:val="000000000000" w:firstRow="0" w:lastRow="0" w:firstColumn="0" w:lastColumn="0" w:oddVBand="0" w:evenVBand="0" w:oddHBand="0" w:evenHBand="0" w:firstRowFirstColumn="0" w:firstRowLastColumn="0" w:lastRowFirstColumn="0" w:lastRowLastColumn="0"/>
             </w:pPr>
             <w:r>
-              <w:t>Place (</w:t>
-            </w:r>
-            <w:proofErr w:type="spellStart"/>
-            <w:r>
-              <w:t>FieldNames.PLACE</w:t>
-            </w:r>
-            <w:proofErr w:type="spellEnd"/>
-            <w:r>
-              <w:t>)</w:t>
+              <w:t>Place (FieldNames.PLACE)</w:t>
             </w:r>
           </w:p>
         </w:tc>
@@ -5231,21 +5132,8 @@
             <w:pPr>
               <w:cnfStyle w:val="000000100000" w:firstRow="0" w:lastRow="0" w:firstColumn="0" w:lastColumn="0" w:oddVBand="0" w:evenVBand="0" w:oddHBand="1" w:evenHBand="0" w:firstRowFirstColumn="0" w:firstRowLastColumn="0" w:lastRowFirstColumn="0" w:lastRowLastColumn="0"/>
             </w:pPr>
-            <w:proofErr w:type="spellStart"/>
-            <w:r>
-              <w:t>NewsDate</w:t>
-            </w:r>
-            <w:proofErr w:type="spellEnd"/>
-            <w:r>
-              <w:t xml:space="preserve"> (</w:t>
-            </w:r>
-            <w:proofErr w:type="spellStart"/>
-            <w:r>
-              <w:t>FieldNames.NEWSDATE</w:t>
-            </w:r>
-            <w:proofErr w:type="spellEnd"/>
-            <w:r>
-              <w:t>)</w:t>
+            <w:r>
+              <w:t>NewsDate (FieldNames.NEWSDATE)</w:t>
             </w:r>
           </w:p>
         </w:tc>
@@ -5258,15 +5146,7 @@
               <w:cnfStyle w:val="000000100000" w:firstRow="0" w:lastRow="0" w:firstColumn="0" w:lastColumn="0" w:oddVBand="0" w:evenVBand="0" w:oddHBand="1" w:evenHBand="0" w:firstRowFirstColumn="0" w:firstRowLastColumn="0" w:lastRowFirstColumn="0" w:lastRowLastColumn="0"/>
             </w:pPr>
             <w:r>
-              <w:t xml:space="preserve">The date on which the given news was reported. Usually present after the place and formatted as MMMMM </w:t>
-            </w:r>
-            <w:proofErr w:type="spellStart"/>
-            <w:r>
-              <w:t>dd</w:t>
-            </w:r>
-            <w:proofErr w:type="spellEnd"/>
-            <w:r>
-              <w:t xml:space="preserve"> </w:t>
+              <w:t xml:space="preserve">The date on which the given news was reported. Usually present after the place and formatted as MMMMM dd </w:t>
             </w:r>
           </w:p>
         </w:tc>
@@ -5309,15 +5189,7 @@
               <w:cnfStyle w:val="000000000000" w:firstRow="0" w:lastRow="0" w:firstColumn="0" w:lastColumn="0" w:oddVBand="0" w:evenVBand="0" w:oddHBand="0" w:evenHBand="0" w:firstRowFirstColumn="0" w:firstRowLastColumn="0" w:lastRowFirstColumn="0" w:lastRowLastColumn="0"/>
             </w:pPr>
             <w:r>
-              <w:t>Content (</w:t>
-            </w:r>
-            <w:proofErr w:type="spellStart"/>
-            <w:r>
-              <w:t>FieldNames.CONTENT</w:t>
-            </w:r>
-            <w:proofErr w:type="spellEnd"/>
-            <w:r>
-              <w:t>)</w:t>
+              <w:t>Content (FieldNames.CONTENT)</w:t>
             </w:r>
           </w:p>
         </w:tc>
@@ -5380,27 +5252,17 @@
         </w:numPr>
       </w:pPr>
       <w:bookmarkStart w:id="4" w:name="_Toc270689601"/>
-      <w:proofErr w:type="spellStart"/>
       <w:r>
         <w:t>IndexWriter</w:t>
       </w:r>
       <w:bookmarkEnd w:id="4"/>
-      <w:proofErr w:type="spellEnd"/>
     </w:p>
     <w:p>
       <w:pPr>
         <w:ind w:left="360"/>
       </w:pPr>
       <w:r>
-        <w:t xml:space="preserve">Once a given file has been converted into a Document, the </w:t>
-      </w:r>
-      <w:proofErr w:type="spellStart"/>
-      <w:r>
-        <w:t>IndexWriter</w:t>
-      </w:r>
-      <w:proofErr w:type="spellEnd"/>
-      <w:r>
-        <w:t xml:space="preserve"> is responsible for writing the fields to the correspo</w:t>
+        <w:t>Once a given file has been converted into a Document, the IndexWriter is responsible for writing the fields to the correspo</w:t>
       </w:r>
       <w:r>
         <w:t>nding indexes and dictionaries.</w:t>
@@ -5546,15 +5408,7 @@
         <w:t xml:space="preserve">: </w:t>
       </w:r>
       <w:r>
-        <w:t xml:space="preserve">This contains a Document to document id mapping. This dictionary is optional as you may use the </w:t>
-      </w:r>
-      <w:proofErr w:type="spellStart"/>
-      <w:r>
-        <w:t>FileId</w:t>
-      </w:r>
-      <w:proofErr w:type="spellEnd"/>
-      <w:r>
-        <w:t xml:space="preserve"> as the document id. However, you may be able to achieve some compression benefits by assigning document ids manually. </w:t>
+        <w:t xml:space="preserve">This contains a Document to document id mapping. This dictionary is optional as you may use the FileId as the document id. However, you may be able to achieve some compression benefits by assigning document ids manually. </w:t>
       </w:r>
       <w:r>
         <w:t>A snapshot of what this dictionary might look like is given below:</w:t>
@@ -5892,11 +5746,9 @@
               <w:pStyle w:val="ListParagraph"/>
               <w:ind w:left="0"/>
             </w:pPr>
-            <w:proofErr w:type="gramStart"/>
             <w:r>
               <w:t>apple</w:t>
             </w:r>
-            <w:proofErr w:type="gramEnd"/>
           </w:p>
         </w:tc>
         <w:tc>
@@ -5924,13 +5776,9 @@
               <w:pStyle w:val="ListParagraph"/>
               <w:ind w:left="0"/>
             </w:pPr>
-            <w:proofErr w:type="spellStart"/>
-            <w:proofErr w:type="gramStart"/>
             <w:r>
               <w:t>applicat</w:t>
             </w:r>
-            <w:proofErr w:type="spellEnd"/>
-            <w:proofErr w:type="gramEnd"/>
           </w:p>
         </w:tc>
         <w:tc>
@@ -6038,11 +5886,9 @@
               <w:pStyle w:val="ListParagraph"/>
               <w:ind w:left="0"/>
             </w:pPr>
-            <w:proofErr w:type="gramStart"/>
             <w:r>
               <w:t>10,22,65,….</w:t>
             </w:r>
-            <w:proofErr w:type="gramEnd"/>
           </w:p>
         </w:tc>
       </w:tr>
@@ -6070,11 +5916,9 @@
               <w:pStyle w:val="ListParagraph"/>
               <w:ind w:left="0"/>
             </w:pPr>
-            <w:proofErr w:type="gramStart"/>
             <w:r>
               <w:t>17,31,88,…</w:t>
             </w:r>
-            <w:proofErr w:type="gramEnd"/>
           </w:p>
         </w:tc>
       </w:tr>
@@ -6102,11 +5946,9 @@
               <w:pStyle w:val="ListParagraph"/>
               <w:ind w:left="0"/>
             </w:pPr>
-            <w:proofErr w:type="gramStart"/>
             <w:r>
               <w:t>12,16,82,112,….</w:t>
             </w:r>
-            <w:proofErr w:type="gramEnd"/>
           </w:p>
         </w:tc>
       </w:tr>
@@ -6120,11 +5962,9 @@
               <w:pStyle w:val="ListParagraph"/>
               <w:ind w:left="0"/>
             </w:pPr>
-            <w:proofErr w:type="gramStart"/>
             <w:r>
               <w:t>……</w:t>
             </w:r>
-            <w:proofErr w:type="gramEnd"/>
           </w:p>
         </w:tc>
         <w:tc>
@@ -6167,15 +6007,7 @@
         <w:t xml:space="preserve"> &amp; author index</w:t>
       </w:r>
       <w:r>
-        <w:t>: Analogous to term dictionary and index</w:t>
-      </w:r>
-      <w:proofErr w:type="gramStart"/>
-      <w:r>
-        <w:t>;</w:t>
-      </w:r>
-      <w:proofErr w:type="gramEnd"/>
-      <w:r>
-        <w:t xml:space="preserve"> create a dictionary and index for authors.</w:t>
+        <w:t>: Analogous to term dictionary and index; create a dictionary and index for authors.</w:t>
       </w:r>
       <w:r>
         <w:t xml:space="preserve"> Note that if a document has multiple authors, the mapping must be stored against each author. The author organization if available, must be stored in the author dictionary.</w:t>
@@ -6325,23 +6157,7 @@
         <w:t>It iterates over each file within the input directory, passes it to the Parser to convert it int</w:t>
       </w:r>
       <w:r>
-        <w:t xml:space="preserve">o a Document and then calls the </w:t>
-      </w:r>
-      <w:proofErr w:type="spellStart"/>
-      <w:r>
-        <w:t>addDocument</w:t>
-      </w:r>
-      <w:proofErr w:type="spellEnd"/>
-      <w:r>
-        <w:t xml:space="preserve"> method on </w:t>
-      </w:r>
-      <w:proofErr w:type="spellStart"/>
-      <w:r>
-        <w:t>IndexWriter</w:t>
-      </w:r>
-      <w:proofErr w:type="spellEnd"/>
-      <w:r>
-        <w:t>.</w:t>
+        <w:t>o a Document and then calls the addDocument method on IndexWriter.</w:t>
       </w:r>
     </w:p>
     <w:p>
@@ -6361,15 +6177,7 @@
         <w:ind w:left="360"/>
       </w:pPr>
       <w:r>
-        <w:t xml:space="preserve">Refer to the </w:t>
-      </w:r>
-      <w:proofErr w:type="spellStart"/>
-      <w:r>
-        <w:t>IndexWriter</w:t>
-      </w:r>
-      <w:proofErr w:type="spellEnd"/>
-      <w:r>
-        <w:t xml:space="preserve"> section below for more information on the methods.</w:t>
+        <w:t>Refer to the IndexWriter section below for more information on the methods.</w:t>
       </w:r>
     </w:p>
     <w:p>
@@ -6480,11 +6288,9 @@
             <w:tcW w:w="2642" w:type="dxa"/>
           </w:tcPr>
           <w:p>
-            <w:proofErr w:type="gramStart"/>
             <w:r>
               <w:t>parse</w:t>
             </w:r>
-            <w:proofErr w:type="gramEnd"/>
           </w:p>
         </w:tc>
         <w:tc>
@@ -6502,15 +6308,7 @@
           <w:p/>
           <w:p>
             <w:r>
-              <w:t xml:space="preserve">If any exception occurs, the method should throw a </w:t>
-            </w:r>
-            <w:proofErr w:type="spellStart"/>
-            <w:r>
-              <w:t>ParseException</w:t>
-            </w:r>
-            <w:proofErr w:type="spellEnd"/>
-            <w:r>
-              <w:t xml:space="preserve">. </w:t>
+              <w:t xml:space="preserve">If any exception occurs, the method should throw a ParseException. </w:t>
             </w:r>
           </w:p>
         </w:tc>
@@ -6596,39 +6394,7 @@
         <w:ind w:left="720"/>
       </w:pPr>
       <w:r>
-        <w:t xml:space="preserve">This class is simply a container. The Parser must call the </w:t>
-      </w:r>
-      <w:proofErr w:type="spellStart"/>
-      <w:r>
-        <w:t>setField</w:t>
-      </w:r>
-      <w:proofErr w:type="spellEnd"/>
-      <w:r>
-        <w:t xml:space="preserve"> method with the correct values. The </w:t>
-      </w:r>
-      <w:proofErr w:type="spellStart"/>
-      <w:r>
-        <w:t>IndexWriter</w:t>
-      </w:r>
-      <w:proofErr w:type="spellEnd"/>
-      <w:r>
-        <w:t xml:space="preserve"> should call </w:t>
-      </w:r>
-      <w:proofErr w:type="spellStart"/>
-      <w:r>
-        <w:t>getField</w:t>
-      </w:r>
-      <w:proofErr w:type="spellEnd"/>
-      <w:r>
-        <w:t xml:space="preserve"> to read the values. We would test the Parser code by calling the different </w:t>
-      </w:r>
-      <w:proofErr w:type="spellStart"/>
-      <w:r>
-        <w:t>getField</w:t>
-      </w:r>
-      <w:proofErr w:type="spellEnd"/>
-      <w:r>
-        <w:t xml:space="preserve"> methods and verifying the values returned.</w:t>
+        <w:t>This class is simply a container. The Parser must call the setField method with the correct values. The IndexWriter should call getField to read the values. We would test the Parser code by calling the different getField methods and verifying the values returned.</w:t>
       </w:r>
     </w:p>
     <w:p>
@@ -6653,15 +6419,7 @@
         <w:t xml:space="preserve">This stage is responsible for transforming the given </w:t>
       </w:r>
       <w:r>
-        <w:t xml:space="preserve">Document class instances into Tokens (technically </w:t>
-      </w:r>
-      <w:proofErr w:type="spellStart"/>
-      <w:r>
-        <w:t>TokenStream</w:t>
-      </w:r>
-      <w:proofErr w:type="spellEnd"/>
-      <w:r>
-        <w:t xml:space="preserve"> instances but read on). We present the descriptions of all the important classes and the methods that must be implemented.</w:t>
+        <w:t>Document class instances into Tokens (technically TokenStream instances but read on). We present the descriptions of all the important classes and the methods that must be implemented.</w:t>
       </w:r>
     </w:p>
     <w:p>
@@ -6686,23 +6444,7 @@
         <w:t>This is the smallest logical element that would be indexed. At the very least, each Token would have some text associated with it</w:t>
       </w:r>
       <w:r>
-        <w:t xml:space="preserve">. The </w:t>
-      </w:r>
-      <w:proofErr w:type="spellStart"/>
-      <w:r>
-        <w:t>termText</w:t>
-      </w:r>
-      <w:proofErr w:type="spellEnd"/>
-      <w:r>
-        <w:t xml:space="preserve"> field as a string and the </w:t>
-      </w:r>
-      <w:proofErr w:type="spellStart"/>
-      <w:r>
-        <w:t>termBuffer</w:t>
-      </w:r>
-      <w:proofErr w:type="spellEnd"/>
-      <w:r>
-        <w:t xml:space="preserve"> field as a character array represent this.</w:t>
+        <w:t>. The termText field as a string and the termBuffer field as a character array represent this.</w:t>
       </w:r>
     </w:p>
     <w:p>
@@ -6764,13 +6506,9 @@
             <w:tcW w:w="2628" w:type="dxa"/>
           </w:tcPr>
           <w:p>
-            <w:proofErr w:type="spellStart"/>
-            <w:proofErr w:type="gramStart"/>
             <w:r>
               <w:t>toString</w:t>
             </w:r>
-            <w:proofErr w:type="spellEnd"/>
-            <w:proofErr w:type="gramEnd"/>
           </w:p>
         </w:tc>
         <w:tc>
@@ -6811,11 +6549,9 @@
             <w:tcW w:w="796" w:type="dxa"/>
           </w:tcPr>
           <w:p>
-            <w:proofErr w:type="gramStart"/>
             <w:r>
               <w:t>void</w:t>
             </w:r>
-            <w:proofErr w:type="gramEnd"/>
           </w:p>
         </w:tc>
         <w:tc>
@@ -6823,11 +6559,9 @@
             <w:tcW w:w="2642" w:type="dxa"/>
           </w:tcPr>
           <w:p>
-            <w:proofErr w:type="gramStart"/>
             <w:r>
               <w:t>merge</w:t>
             </w:r>
-            <w:proofErr w:type="gramEnd"/>
           </w:p>
         </w:tc>
         <w:tc>
@@ -6839,20 +6573,7 @@
               <w:t>This method should merge the current token with all provided tokens. You should take care of appropriately merging all</w:t>
             </w:r>
             <w:r>
-              <w:t xml:space="preserve"> data structures that you have created. The </w:t>
-            </w:r>
-            <w:proofErr w:type="spellStart"/>
-            <w:proofErr w:type="gramStart"/>
-            <w:r>
-              <w:t>toString</w:t>
-            </w:r>
-            <w:proofErr w:type="spellEnd"/>
-            <w:r>
-              <w:t>(</w:t>
-            </w:r>
-            <w:proofErr w:type="gramEnd"/>
-            <w:r>
-              <w:t xml:space="preserve">) method after merging should appropriately return the merged text. </w:t>
+              <w:t xml:space="preserve"> data structures that you have created. The toString() method after merging should appropriately return the merged text. </w:t>
             </w:r>
             <w:r>
               <w:t xml:space="preserve"> </w:t>
@@ -6880,13 +6601,8 @@
             <w:tcW w:w="2642" w:type="dxa"/>
           </w:tcPr>
           <w:p>
-            <w:proofErr w:type="gramStart"/>
-            <w:r>
-              <w:t>Token[</w:t>
-            </w:r>
-            <w:proofErr w:type="gramEnd"/>
-            <w:r>
-              <w:t>] tokens</w:t>
+            <w:r>
+              <w:t>Token[] tokens</w:t>
             </w:r>
           </w:p>
         </w:tc>
@@ -6919,38 +6635,20 @@
         </w:numPr>
       </w:pPr>
       <w:bookmarkStart w:id="11" w:name="_Toc270689608"/>
-      <w:proofErr w:type="spellStart"/>
       <w:r>
         <w:t>TokenStream</w:t>
       </w:r>
       <w:bookmarkEnd w:id="11"/>
-      <w:proofErr w:type="spellEnd"/>
     </w:p>
     <w:p>
       <w:pPr>
         <w:ind w:left="720"/>
       </w:pPr>
       <w:r>
-        <w:t xml:space="preserve">This is an </w:t>
-      </w:r>
-      <w:proofErr w:type="spellStart"/>
-      <w:r>
-        <w:t>iterable</w:t>
-      </w:r>
-      <w:proofErr w:type="spellEnd"/>
-      <w:r>
-        <w:t xml:space="preserve"> stream of Tokens. </w:t>
-      </w:r>
-      <w:r>
-        <w:t xml:space="preserve">Refer to the Iterator </w:t>
-      </w:r>
-      <w:proofErr w:type="spellStart"/>
-      <w:r>
-        <w:t>javadocs</w:t>
-      </w:r>
-      <w:proofErr w:type="spellEnd"/>
-      <w:r>
-        <w:t xml:space="preserve"> for more details about the inherited abstract methods.</w:t>
+        <w:t xml:space="preserve">This is an iterable stream of Tokens. </w:t>
+      </w:r>
+      <w:r>
+        <w:t>Refer to the Iterator javadocs for more details about the inherited abstract methods.</w:t>
       </w:r>
       <w:r>
         <w:t xml:space="preserve"> Apart from the inherited methods, you must implement the following methods:</w:t>
@@ -6979,11 +6677,9 @@
             <w:tcW w:w="796" w:type="dxa"/>
           </w:tcPr>
           <w:p>
-            <w:proofErr w:type="gramStart"/>
             <w:r>
               <w:t>void</w:t>
             </w:r>
-            <w:proofErr w:type="gramEnd"/>
           </w:p>
         </w:tc>
         <w:tc>
@@ -6991,11 +6687,9 @@
             <w:tcW w:w="2642" w:type="dxa"/>
           </w:tcPr>
           <w:p>
-            <w:proofErr w:type="gramStart"/>
             <w:r>
               <w:t>reset</w:t>
             </w:r>
-            <w:proofErr w:type="gramEnd"/>
           </w:p>
         </w:tc>
         <w:tc>
@@ -7004,20 +6698,7 @@
           </w:tcPr>
           <w:p>
             <w:r>
-              <w:t xml:space="preserve">Calling this method should reset the iterator pointer back to the beginning of the stream such that </w:t>
-            </w:r>
-            <w:proofErr w:type="spellStart"/>
-            <w:proofErr w:type="gramStart"/>
-            <w:r>
-              <w:t>hasNext</w:t>
-            </w:r>
-            <w:proofErr w:type="spellEnd"/>
-            <w:r>
-              <w:t>(</w:t>
-            </w:r>
-            <w:proofErr w:type="gramEnd"/>
-            <w:r>
-              <w:t xml:space="preserve">) returns true and next() returns the first token.  </w:t>
+              <w:t xml:space="preserve">Calling this method should reset the iterator pointer back to the beginning of the stream such that hasNext() returns true and next() returns the first token.  </w:t>
             </w:r>
           </w:p>
         </w:tc>
@@ -7046,11 +6727,9 @@
             <w:tcW w:w="796" w:type="dxa"/>
           </w:tcPr>
           <w:p>
-            <w:proofErr w:type="gramStart"/>
             <w:r>
               <w:t>void</w:t>
             </w:r>
-            <w:proofErr w:type="gramEnd"/>
           </w:p>
         </w:tc>
         <w:tc>
@@ -7058,11 +6737,9 @@
             <w:tcW w:w="2642" w:type="dxa"/>
           </w:tcPr>
           <w:p>
-            <w:proofErr w:type="gramStart"/>
             <w:r>
               <w:t>append</w:t>
             </w:r>
-            <w:proofErr w:type="gramEnd"/>
           </w:p>
         </w:tc>
         <w:tc>
@@ -7071,15 +6748,7 @@
           </w:tcPr>
           <w:p>
             <w:r>
-              <w:t xml:space="preserve">Calling this method would append the given </w:t>
-            </w:r>
-            <w:proofErr w:type="spellStart"/>
-            <w:r>
-              <w:t>TokenStream</w:t>
-            </w:r>
-            <w:proofErr w:type="spellEnd"/>
-            <w:r>
-              <w:t xml:space="preserve"> to the end of the current token stream. Calling this method should not affect the stream pointer except if it has reached the end of the stream.  </w:t>
+              <w:t xml:space="preserve">Calling this method would append the given TokenStream to the end of the current token stream. Calling this method should not affect the stream pointer except if it has reached the end of the stream.  </w:t>
             </w:r>
           </w:p>
           <w:p/>
@@ -7113,13 +6782,8 @@
             <w:tcW w:w="2642" w:type="dxa"/>
           </w:tcPr>
           <w:p>
-            <w:proofErr w:type="spellStart"/>
-            <w:r>
-              <w:t>TokenStream</w:t>
-            </w:r>
-            <w:proofErr w:type="spellEnd"/>
-            <w:r>
-              <w:t xml:space="preserve"> other</w:t>
+            <w:r>
+              <w:t>TokenStream other</w:t>
             </w:r>
           </w:p>
         </w:tc>
@@ -7129,15 +6793,56 @@
           </w:tcPr>
           <w:p>
             <w:r>
-              <w:t xml:space="preserve">The </w:t>
-            </w:r>
-            <w:proofErr w:type="spellStart"/>
-            <w:r>
-              <w:t>TokenStream</w:t>
-            </w:r>
-            <w:proofErr w:type="spellEnd"/>
-            <w:r>
-              <w:t xml:space="preserve"> to be appended </w:t>
+              <w:t xml:space="preserve">The TokenStream to be appended </w:t>
+            </w:r>
+          </w:p>
+        </w:tc>
+      </w:tr>
+    </w:tbl>
+    <w:p/>
+    <w:tbl>
+      <w:tblPr>
+        <w:tblStyle w:val="TableGrid"/>
+        <w:tblW w:w="0" w:type="auto"/>
+        <w:tblInd w:w="720" w:type="dxa"/>
+        <w:tblLook w:val="0600" w:firstRow="0" w:lastRow="0" w:firstColumn="0" w:lastColumn="0" w:noHBand="1" w:noVBand="1"/>
+      </w:tblPr>
+      <w:tblGrid>
+        <w:gridCol w:w="863"/>
+        <w:gridCol w:w="2625"/>
+        <w:gridCol w:w="4648"/>
+      </w:tblGrid>
+      <w:tr>
+        <w:tc>
+          <w:tcPr>
+            <w:tcW w:w="863" w:type="dxa"/>
+          </w:tcPr>
+          <w:p>
+            <w:r>
+              <w:t>Token</w:t>
+            </w:r>
+          </w:p>
+        </w:tc>
+        <w:tc>
+          <w:tcPr>
+            <w:tcW w:w="2625" w:type="dxa"/>
+          </w:tcPr>
+          <w:p>
+            <w:r>
+              <w:t>getCurrent</w:t>
+            </w:r>
+          </w:p>
+        </w:tc>
+        <w:tc>
+          <w:tcPr>
+            <w:tcW w:w="4648" w:type="dxa"/>
+          </w:tcPr>
+          <w:p>
+            <w:r>
+              <w:t>Calling this method should return the current token as last returned by next. If remove was called on this token or no further token exists in the stream, return null</w:t>
+            </w:r>
+            <w:r>
+              <w:t xml:space="preserve">. </w:t>
             </w:r>
           </w:p>
         </w:tc>
@@ -7153,35 +6858,17 @@
         </w:numPr>
       </w:pPr>
       <w:bookmarkStart w:id="12" w:name="_Toc270689609"/>
-      <w:proofErr w:type="spellStart"/>
       <w:r>
         <w:t>Tokenizer</w:t>
       </w:r>
       <w:bookmarkEnd w:id="12"/>
-      <w:proofErr w:type="spellEnd"/>
     </w:p>
     <w:p>
       <w:pPr>
         <w:ind w:left="720"/>
       </w:pPr>
       <w:r>
-        <w:t xml:space="preserve">This class is responsible for converting strings into </w:t>
-      </w:r>
-      <w:proofErr w:type="spellStart"/>
-      <w:r>
-        <w:t>TokenStream</w:t>
-      </w:r>
-      <w:proofErr w:type="spellEnd"/>
-      <w:r>
-        <w:t xml:space="preserve"> objects. A </w:t>
-      </w:r>
-      <w:proofErr w:type="spellStart"/>
-      <w:r>
-        <w:t>Tokenizer</w:t>
-      </w:r>
-      <w:proofErr w:type="spellEnd"/>
-      <w:r>
-        <w:t xml:space="preserve"> is instantiated without any arguments or a given delimiter. The former merely implies </w:t>
+        <w:t xml:space="preserve">This class is responsible for converting strings into TokenStream objects. A Tokenizer is instantiated without any arguments or a given delimiter. The former merely implies </w:t>
       </w:r>
       <w:r>
         <w:t>space-delimited</w:t>
@@ -7213,11 +6900,9 @@
             <w:tcW w:w="796" w:type="dxa"/>
           </w:tcPr>
           <w:p>
-            <w:proofErr w:type="spellStart"/>
             <w:r>
               <w:t>TokenStream</w:t>
             </w:r>
-            <w:proofErr w:type="spellEnd"/>
           </w:p>
         </w:tc>
         <w:tc>
@@ -7225,11 +6910,9 @@
             <w:tcW w:w="2642" w:type="dxa"/>
           </w:tcPr>
           <w:p>
-            <w:proofErr w:type="gramStart"/>
             <w:r>
               <w:t>consume</w:t>
             </w:r>
-            <w:proofErr w:type="gramEnd"/>
           </w:p>
         </w:tc>
         <w:tc>
@@ -7238,26 +6921,10 @@
           </w:tcPr>
           <w:p>
             <w:r>
-              <w:t xml:space="preserve">This method consumes the given string and converts it into a </w:t>
-            </w:r>
-            <w:proofErr w:type="spellStart"/>
-            <w:r>
-              <w:t>TokenStream</w:t>
-            </w:r>
-            <w:proofErr w:type="spellEnd"/>
-            <w:r>
-              <w:t xml:space="preserve"> object. </w:t>
-            </w:r>
-            <w:r>
-              <w:t xml:space="preserve">The number and nature of Tokens created depends upon the delimiter the </w:t>
-            </w:r>
-            <w:proofErr w:type="spellStart"/>
-            <w:r>
-              <w:t>Tokenizer</w:t>
-            </w:r>
-            <w:proofErr w:type="spellEnd"/>
-            <w:r>
-              <w:t xml:space="preserve"> has been instantiated with.</w:t>
+              <w:t xml:space="preserve">This method consumes the given string and converts it into a TokenStream object. </w:t>
+            </w:r>
+            <w:r>
+              <w:t>The number and nature of Tokens created depends upon the delimiter the Tokenizer has been instantiated with.</w:t>
             </w:r>
             <w:r>
               <w:t xml:space="preserve">  </w:t>
@@ -7266,13 +6933,8 @@
           <w:p/>
           <w:p>
             <w:r>
-              <w:t xml:space="preserve">In case of any error, it must throw a </w:t>
-            </w:r>
-            <w:proofErr w:type="spellStart"/>
-            <w:r>
-              <w:t>TokenizerException</w:t>
-            </w:r>
-            <w:proofErr w:type="spellEnd"/>
+              <w:t>In case of any error, it must throw a TokenizerException</w:t>
+            </w:r>
           </w:p>
         </w:tc>
       </w:tr>
@@ -7297,13 +6959,8 @@
           </w:tcPr>
           <w:p>
             <w:r>
-              <w:t xml:space="preserve">String </w:t>
-            </w:r>
-            <w:proofErr w:type="spellStart"/>
-            <w:r>
-              <w:t>str</w:t>
-            </w:r>
-            <w:proofErr w:type="spellEnd"/>
+              <w:t>String str</w:t>
+            </w:r>
           </w:p>
         </w:tc>
         <w:tc>
@@ -7344,58 +7001,10 @@
         <w:ind w:left="720"/>
       </w:pPr>
       <w:r>
-        <w:t xml:space="preserve">This is an interface that defines operations over </w:t>
-      </w:r>
-      <w:proofErr w:type="spellStart"/>
-      <w:r>
-        <w:t>TokenStream</w:t>
-      </w:r>
-      <w:proofErr w:type="spellEnd"/>
-      <w:r>
-        <w:t xml:space="preserve"> objects. Multiple Analyzer instances can be chained to allow successive operations on a given </w:t>
-      </w:r>
-      <w:proofErr w:type="spellStart"/>
-      <w:r>
-        <w:t>TokenStream</w:t>
-      </w:r>
-      <w:proofErr w:type="spellEnd"/>
-      <w:r>
-        <w:t>. There are two levels of usage</w:t>
-      </w:r>
-      <w:r>
-        <w:t xml:space="preserve"> – either as a single Analyzer as a </w:t>
-      </w:r>
-      <w:proofErr w:type="spellStart"/>
-      <w:r>
-        <w:t>TokenFilter</w:t>
-      </w:r>
-      <w:proofErr w:type="spellEnd"/>
-      <w:r>
-        <w:t xml:space="preserve"> instance or as a chained Analyzer applicable for a given </w:t>
-      </w:r>
-      <w:proofErr w:type="spellStart"/>
-      <w:r>
-        <w:t>FieldName</w:t>
-      </w:r>
-      <w:proofErr w:type="spellEnd"/>
-      <w:r>
-        <w:t xml:space="preserve">. The nuances are explained in the </w:t>
-      </w:r>
-      <w:proofErr w:type="spellStart"/>
-      <w:r>
-        <w:t>TokenFilterFactory</w:t>
-      </w:r>
-      <w:proofErr w:type="spellEnd"/>
-      <w:r>
-        <w:t xml:space="preserve"> and </w:t>
-      </w:r>
-      <w:proofErr w:type="spellStart"/>
-      <w:r>
-        <w:t>AnalyzerFactory</w:t>
-      </w:r>
-      <w:proofErr w:type="spellEnd"/>
-      <w:r>
-        <w:t xml:space="preserve"> sections that follow.</w:t>
+        <w:t>This is an interface that defines operations over TokenStream objects. Multiple Analyzer instances can be chained to allow successive operations on a given TokenStream. There are two levels of usage</w:t>
+      </w:r>
+      <w:r>
+        <w:t xml:space="preserve"> – either as a single Analyzer as a TokenFilter instance or as a chained Analyzer applicable for a given FieldName. The nuances are explained in the TokenFilterFactory and AnalyzerFactory sections that follow.</w:t>
       </w:r>
     </w:p>
     <w:p>
@@ -7424,9 +7033,9 @@
         <w:tblLook w:val="0600" w:firstRow="0" w:lastRow="0" w:firstColumn="0" w:lastColumn="0" w:noHBand="1" w:noVBand="1"/>
       </w:tblPr>
       <w:tblGrid>
-        <w:gridCol w:w="796"/>
-        <w:gridCol w:w="2642"/>
-        <w:gridCol w:w="4698"/>
+        <w:gridCol w:w="1036"/>
+        <w:gridCol w:w="2555"/>
+        <w:gridCol w:w="4545"/>
       </w:tblGrid>
       <w:tr>
         <w:tc>
@@ -7434,11 +7043,9 @@
             <w:tcW w:w="796" w:type="dxa"/>
           </w:tcPr>
           <w:p>
-            <w:proofErr w:type="gramStart"/>
-            <w:r>
-              <w:t>void</w:t>
-            </w:r>
-            <w:proofErr w:type="gramEnd"/>
+            <w:r>
+              <w:t>boolean</w:t>
+            </w:r>
           </w:p>
         </w:tc>
         <w:tc>
@@ -7446,11 +7053,9 @@
             <w:tcW w:w="2642" w:type="dxa"/>
           </w:tcPr>
           <w:p>
-            <w:proofErr w:type="gramStart"/>
             <w:r>
               <w:t>increment</w:t>
             </w:r>
-            <w:proofErr w:type="gramEnd"/>
           </w:p>
         </w:tc>
         <w:tc>
@@ -7468,13 +7073,16 @@
           <w:p/>
           <w:p>
             <w:r>
-              <w:t xml:space="preserve">In case of any error, it must throw a </w:t>
-            </w:r>
-            <w:proofErr w:type="spellStart"/>
-            <w:r>
-              <w:t>TokenizerException</w:t>
-            </w:r>
-            <w:proofErr w:type="spellEnd"/>
+              <w:t>If a Token further exists in the stream, return true else return false.</w:t>
+            </w:r>
+            <w:bookmarkStart w:id="14" w:name="_GoBack"/>
+            <w:bookmarkEnd w:id="14"/>
+          </w:p>
+          <w:p/>
+          <w:p>
+            <w:r>
+              <w:t>In case of any error, it must throw a TokenizerException</w:t>
+            </w:r>
           </w:p>
         </w:tc>
       </w:tr>
@@ -7502,11 +7110,9 @@
             <w:tcW w:w="1596" w:type="dxa"/>
           </w:tcPr>
           <w:p>
-            <w:proofErr w:type="spellStart"/>
             <w:r>
               <w:t>TokenStream</w:t>
             </w:r>
-            <w:proofErr w:type="spellEnd"/>
           </w:p>
         </w:tc>
         <w:tc>
@@ -7514,13 +7120,9 @@
             <w:tcW w:w="2352" w:type="dxa"/>
           </w:tcPr>
           <w:p>
-            <w:proofErr w:type="spellStart"/>
-            <w:proofErr w:type="gramStart"/>
             <w:r>
               <w:t>getStream</w:t>
             </w:r>
-            <w:proofErr w:type="spellEnd"/>
-            <w:proofErr w:type="gramEnd"/>
           </w:p>
         </w:tc>
         <w:tc>
@@ -7529,23 +7131,7 @@
           </w:tcPr>
           <w:p>
             <w:r>
-              <w:t xml:space="preserve">Calling this method would return the underlying </w:t>
-            </w:r>
-            <w:proofErr w:type="spellStart"/>
-            <w:r>
-              <w:t>TokenStream</w:t>
-            </w:r>
-            <w:proofErr w:type="spellEnd"/>
-            <w:r>
-              <w:t xml:space="preserve">. This method should be called after the entire </w:t>
-            </w:r>
-            <w:proofErr w:type="spellStart"/>
-            <w:r>
-              <w:t>TokenStream</w:t>
-            </w:r>
-            <w:proofErr w:type="spellEnd"/>
-            <w:r>
-              <w:t xml:space="preserve"> has been iterated over after calling the increment method.</w:t>
+              <w:t>Calling this method would return the underlying TokenStream. This method should be called after the entire TokenStream has been iterated over after calling the increment method.</w:t>
             </w:r>
           </w:p>
         </w:tc>
@@ -7560,44 +7146,18 @@
           <w:numId w:val="2"/>
         </w:numPr>
       </w:pPr>
-      <w:bookmarkStart w:id="14" w:name="_Toc270689611"/>
-      <w:proofErr w:type="spellStart"/>
-      <w:r>
-        <w:t>TokenFilter</w:t>
-      </w:r>
-      <w:proofErr w:type="spellEnd"/>
-      <w:r>
-        <w:t xml:space="preserve"> and </w:t>
-      </w:r>
-      <w:proofErr w:type="spellStart"/>
-      <w:r>
-        <w:t>TokenFilterType</w:t>
-      </w:r>
-      <w:bookmarkEnd w:id="14"/>
-      <w:proofErr w:type="spellEnd"/>
+      <w:bookmarkStart w:id="15" w:name="_Toc270689611"/>
+      <w:r>
+        <w:t>TokenFilter and TokenFilterType</w:t>
+      </w:r>
+      <w:bookmarkEnd w:id="15"/>
     </w:p>
     <w:p>
       <w:pPr>
         <w:ind w:left="720"/>
       </w:pPr>
       <w:r>
-        <w:t xml:space="preserve">A </w:t>
-      </w:r>
-      <w:proofErr w:type="spellStart"/>
-      <w:r>
-        <w:t>TokenFilter</w:t>
-      </w:r>
-      <w:proofErr w:type="spellEnd"/>
-      <w:r>
-        <w:t xml:space="preserve"> is a single Analyzer instance denoted by a given </w:t>
-      </w:r>
-      <w:proofErr w:type="spellStart"/>
-      <w:r>
-        <w:t>TokenFilterType</w:t>
-      </w:r>
-      <w:proofErr w:type="spellEnd"/>
-      <w:r>
-        <w:t xml:space="preserve">. </w:t>
+        <w:t xml:space="preserve">A TokenFilter is a single Analyzer instance denoted by a given TokenFilterType. </w:t>
       </w:r>
       <w:r>
         <w:t>You must implement one class per type. The type definitions and their expected functionality are as given below:</w:t>
@@ -7650,11 +7210,9 @@
             <w:pPr>
               <w:cnfStyle w:val="100000000000" w:firstRow="1" w:lastRow="0" w:firstColumn="0" w:lastColumn="0" w:oddVBand="0" w:evenVBand="0" w:oddHBand="0" w:evenHBand="0" w:firstRowFirstColumn="0" w:firstRowLastColumn="0" w:lastRowFirstColumn="0" w:lastRowLastColumn="0"/>
             </w:pPr>
-            <w:proofErr w:type="spellStart"/>
             <w:r>
               <w:t>TokenFilterType</w:t>
             </w:r>
-            <w:proofErr w:type="spellEnd"/>
           </w:p>
         </w:tc>
         <w:tc>
@@ -7725,23 +7283,7 @@
               <w:cnfStyle w:val="000000100000" w:firstRow="0" w:lastRow="0" w:firstColumn="0" w:lastColumn="0" w:oddVBand="0" w:evenVBand="0" w:oddHBand="1" w:evenHBand="0" w:firstRowFirstColumn="0" w:firstRowLastColumn="0" w:lastRowFirstColumn="0" w:lastRowLastColumn="0"/>
             </w:pPr>
             <w:r>
-              <w:t>Any punctuation marks that possibly mark the end of a sentence (</w:t>
-            </w:r>
-            <w:proofErr w:type="gramStart"/>
-            <w:r>
-              <w:t>. !</w:t>
-            </w:r>
-            <w:proofErr w:type="gramEnd"/>
-            <w:r>
-              <w:t xml:space="preserve"> ?) should be removed. Obviously if the symbol appears within a token it should be retained (</w:t>
-            </w:r>
-            <w:proofErr w:type="spellStart"/>
-            <w:r>
-              <w:t>a.out</w:t>
-            </w:r>
-            <w:proofErr w:type="spellEnd"/>
-            <w:r>
-              <w:t xml:space="preserve"> for example).</w:t>
+              <w:t>Any punctuation marks that possibly mark the end of a sentence (. ! ?) should be removed. Obviously if the symbol appears within a token it should be retained (a.out for example).</w:t>
             </w:r>
           </w:p>
           <w:p>
@@ -7754,15 +7296,7 @@
               <w:cnfStyle w:val="000000100000" w:firstRow="0" w:lastRow="0" w:firstColumn="0" w:lastColumn="0" w:oddVBand="0" w:evenVBand="0" w:oddHBand="1" w:evenHBand="0" w:firstRowFirstColumn="0" w:firstRowLastColumn="0" w:lastRowFirstColumn="0" w:lastRowLastColumn="0"/>
             </w:pPr>
             <w:r>
-              <w:t>Any possessive apostrophes should be removed (‘s s’ or just ‘ at the end of a word). Common contractions should be replaced with expanded forms but treated as one token. (</w:t>
-            </w:r>
-            <w:proofErr w:type="gramStart"/>
-            <w:r>
-              <w:t>e</w:t>
-            </w:r>
-            <w:proofErr w:type="gramEnd"/>
-            <w:r>
-              <w:t>.g. should’ve =&gt; should have). All other apostrophes should be removed.</w:t>
+              <w:t>Any possessive apostrophes should be removed (‘s s’ or just ‘ at the end of a word). Common contractions should be replaced with expanded forms but treated as one token. (e.g. should’ve =&gt; should have). All other apostrophes should be removed.</w:t>
             </w:r>
           </w:p>
           <w:p>
@@ -7775,15 +7309,7 @@
               <w:cnfStyle w:val="000000100000" w:firstRow="0" w:lastRow="0" w:firstColumn="0" w:lastColumn="0" w:oddVBand="0" w:evenVBand="0" w:oddHBand="1" w:evenHBand="0" w:firstRowFirstColumn="0" w:firstRowLastColumn="0" w:lastRowFirstColumn="0" w:lastRowLastColumn="0"/>
             </w:pPr>
             <w:r>
-              <w:t xml:space="preserve">If a hyphen occurs within </w:t>
-            </w:r>
-            <w:proofErr w:type="gramStart"/>
-            <w:r>
-              <w:t>a</w:t>
-            </w:r>
-            <w:proofErr w:type="gramEnd"/>
-            <w:r>
-              <w:t xml:space="preserve"> alphanumeric token it should be retained (B-52, at least one of the two constituents must have a number). If both are alphabetic, it should be replaced with a whitespace and retained as a single token (week-day =&gt; week day). Any other hyphens padded by spaces on either or both sides should be removed.</w:t>
+              <w:t>If a hyphen occurs within a alphanumeric token it should be retained (B-52, at least one of the two constituents must have a number). If both are alphabetic, it should be replaced with a whitespace and retained as a single token (week-day =&gt; week day). Any other hyphens padded by spaces on either or both sides should be removed.</w:t>
             </w:r>
           </w:p>
         </w:tc>
@@ -7872,15 +7398,7 @@
               <w:cnfStyle w:val="000000100000" w:firstRow="0" w:lastRow="0" w:firstColumn="0" w:lastColumn="0" w:oddVBand="0" w:evenVBand="0" w:oddHBand="1" w:evenHBand="0" w:firstRowFirstColumn="0" w:firstRowLastColumn="0" w:lastRowFirstColumn="0" w:lastRowLastColumn="0"/>
             </w:pPr>
             <w:r>
-              <w:t xml:space="preserve">Any character that is not </w:t>
-            </w:r>
-            <w:proofErr w:type="gramStart"/>
-            <w:r>
-              <w:t>a</w:t>
-            </w:r>
-            <w:proofErr w:type="gramEnd"/>
-            <w:r>
-              <w:t xml:space="preserve"> alphabet or a number and does not fit the above rules should be removed.</w:t>
+              <w:t>Any character that is not a alphabet or a number and does not fit the above rules should be removed.</w:t>
             </w:r>
           </w:p>
         </w:tc>
@@ -7923,39 +7441,7 @@
               <w:cnfStyle w:val="000000000000" w:firstRow="0" w:lastRow="0" w:firstColumn="0" w:lastColumn="0" w:oddVBand="0" w:evenVBand="0" w:oddHBand="0" w:evenHBand="0" w:firstRowFirstColumn="0" w:firstRowLastColumn="0" w:lastRowFirstColumn="0" w:lastRowLastColumn="0"/>
             </w:pPr>
             <w:r>
-              <w:t xml:space="preserve">Any date occurrence should be converted to </w:t>
-            </w:r>
-            <w:proofErr w:type="spellStart"/>
-            <w:r>
-              <w:t>yyyymmdd</w:t>
-            </w:r>
-            <w:proofErr w:type="spellEnd"/>
-            <w:r>
-              <w:t xml:space="preserve"> format for dates and </w:t>
-            </w:r>
-            <w:proofErr w:type="spellStart"/>
-            <w:r>
-              <w:t>HH:mm:ss</w:t>
-            </w:r>
-            <w:proofErr w:type="spellEnd"/>
-            <w:r>
-              <w:t xml:space="preserve"> for time stamps (</w:t>
-            </w:r>
-            <w:proofErr w:type="spellStart"/>
-            <w:r>
-              <w:t>yyyymmdd</w:t>
-            </w:r>
-            <w:proofErr w:type="spellEnd"/>
-            <w:r>
-              <w:t xml:space="preserve"> </w:t>
-            </w:r>
-            <w:proofErr w:type="spellStart"/>
-            <w:r>
-              <w:t>HH:mm:ss</w:t>
-            </w:r>
-            <w:proofErr w:type="spellEnd"/>
-            <w:r>
-              <w:t xml:space="preserve"> for both combined).  Time zones can be ignored. The following defaults should be used if any field is absent:</w:t>
+              <w:t>Any date occurrence should be converted to yyyymmdd format for dates and HH:mm:ss for time stamps (yyyymmdd HH:mm:ss for both combined).  Time zones can be ignored. The following defaults should be used if any field is absent:</w:t>
             </w:r>
           </w:p>
           <w:p>
@@ -8193,15 +7679,7 @@
               <w:cnfStyle w:val="000000100000" w:firstRow="0" w:lastRow="0" w:firstColumn="0" w:lastColumn="0" w:oddVBand="0" w:evenVBand="0" w:oddHBand="1" w:evenHBand="0" w:firstRowFirstColumn="0" w:firstRowLastColumn="0" w:lastRowFirstColumn="0" w:lastRowLastColumn="0"/>
             </w:pPr>
             <w:r>
-              <w:t xml:space="preserve">A stemmer that replaces words with </w:t>
-            </w:r>
-            <w:proofErr w:type="gramStart"/>
-            <w:r>
-              <w:t>their</w:t>
-            </w:r>
-            <w:proofErr w:type="gramEnd"/>
-            <w:r>
-              <w:t xml:space="preserve"> stemmed versions. </w:t>
+              <w:t xml:space="preserve">A stemmer that replaces words with their stemmed versions. </w:t>
             </w:r>
           </w:p>
         </w:tc>
@@ -8244,15 +7722,7 @@
               <w:cnfStyle w:val="000000000000" w:firstRow="0" w:lastRow="0" w:firstColumn="0" w:lastColumn="0" w:oddVBand="0" w:evenVBand="0" w:oddHBand="0" w:evenHBand="0" w:firstRowFirstColumn="0" w:firstRowLastColumn="0" w:lastRowFirstColumn="0" w:lastRowLastColumn="0"/>
             </w:pPr>
             <w:r>
-              <w:t xml:space="preserve">A </w:t>
-            </w:r>
-            <w:proofErr w:type="spellStart"/>
-            <w:r>
-              <w:t>stopword</w:t>
-            </w:r>
-            <w:proofErr w:type="spellEnd"/>
-            <w:r>
-              <w:t xml:space="preserve"> removal rule. It removes tokens that occur in a standard stop list.</w:t>
+              <w:t>A stopword removal rule. It removes tokens that occur in a standard stop list.</w:t>
             </w:r>
           </w:p>
         </w:tc>
@@ -8284,13 +7754,11 @@
           <w:numId w:val="2"/>
         </w:numPr>
       </w:pPr>
-      <w:bookmarkStart w:id="15" w:name="_Toc270689612"/>
-      <w:proofErr w:type="spellStart"/>
+      <w:bookmarkStart w:id="16" w:name="_Toc270689612"/>
       <w:r>
         <w:t>TokenFilterFactory</w:t>
       </w:r>
-      <w:bookmarkEnd w:id="15"/>
-      <w:proofErr w:type="spellEnd"/>
+      <w:bookmarkEnd w:id="16"/>
       <w:r>
         <w:t xml:space="preserve"> </w:t>
       </w:r>
@@ -8326,11 +7794,9 @@
             <w:tcW w:w="796" w:type="dxa"/>
           </w:tcPr>
           <w:p>
-            <w:proofErr w:type="spellStart"/>
             <w:r>
               <w:t>TokenFilterFactory</w:t>
             </w:r>
-            <w:proofErr w:type="spellEnd"/>
           </w:p>
         </w:tc>
         <w:tc>
@@ -8338,13 +7804,9 @@
             <w:tcW w:w="2642" w:type="dxa"/>
           </w:tcPr>
           <w:p>
-            <w:proofErr w:type="spellStart"/>
-            <w:proofErr w:type="gramStart"/>
             <w:r>
               <w:t>getInstance</w:t>
             </w:r>
-            <w:proofErr w:type="spellEnd"/>
-            <w:proofErr w:type="gramEnd"/>
           </w:p>
         </w:tc>
         <w:tc>
@@ -8382,11 +7844,9 @@
             <w:tcW w:w="1421" w:type="dxa"/>
           </w:tcPr>
           <w:p>
-            <w:proofErr w:type="spellStart"/>
             <w:r>
               <w:t>TokenFilter</w:t>
             </w:r>
-            <w:proofErr w:type="spellEnd"/>
           </w:p>
         </w:tc>
         <w:tc>
@@ -8394,13 +7854,9 @@
             <w:tcW w:w="2491" w:type="dxa"/>
           </w:tcPr>
           <w:p>
-            <w:proofErr w:type="spellStart"/>
-            <w:proofErr w:type="gramStart"/>
             <w:r>
               <w:t>getFilterByType</w:t>
             </w:r>
-            <w:proofErr w:type="spellEnd"/>
-            <w:proofErr w:type="gramEnd"/>
           </w:p>
         </w:tc>
         <w:tc>
@@ -8409,15 +7865,7 @@
           </w:tcPr>
           <w:p>
             <w:r>
-              <w:t xml:space="preserve">This method must return an instance of the class that implements the given </w:t>
-            </w:r>
-            <w:proofErr w:type="spellStart"/>
-            <w:r>
-              <w:t>TokenFilterType</w:t>
-            </w:r>
-            <w:proofErr w:type="spellEnd"/>
-            <w:r>
-              <w:t xml:space="preserve"> filter. </w:t>
+              <w:t xml:space="preserve">This method must return an instance of the class that implements the given TokenFilterType filter. </w:t>
             </w:r>
           </w:p>
         </w:tc>
@@ -8445,13 +7893,8 @@
             <w:tcW w:w="2491" w:type="dxa"/>
           </w:tcPr>
           <w:p>
-            <w:proofErr w:type="spellStart"/>
-            <w:r>
-              <w:t>TokenFilterType</w:t>
-            </w:r>
-            <w:proofErr w:type="spellEnd"/>
-            <w:r>
-              <w:t xml:space="preserve"> type</w:t>
+            <w:r>
+              <w:t>TokenFilterType type</w:t>
             </w:r>
           </w:p>
         </w:tc>
@@ -8461,15 +7904,7 @@
           </w:tcPr>
           <w:p>
             <w:r>
-              <w:t xml:space="preserve">The </w:t>
-            </w:r>
-            <w:proofErr w:type="spellStart"/>
-            <w:r>
-              <w:t>TokenFilterType</w:t>
-            </w:r>
-            <w:proofErr w:type="spellEnd"/>
-            <w:r>
-              <w:t xml:space="preserve"> instance we are interested in.</w:t>
+              <w:t>The TokenFilterType instance we are interested in.</w:t>
             </w:r>
             <w:r>
               <w:t xml:space="preserve"> </w:t>
@@ -8500,13 +7935,8 @@
             <w:tcW w:w="2491" w:type="dxa"/>
           </w:tcPr>
           <w:p>
-            <w:proofErr w:type="spellStart"/>
-            <w:r>
-              <w:t>TokenStream</w:t>
-            </w:r>
-            <w:proofErr w:type="spellEnd"/>
-            <w:r>
-              <w:t xml:space="preserve"> stream</w:t>
+            <w:r>
+              <w:t>TokenStream stream</w:t>
             </w:r>
           </w:p>
         </w:tc>
@@ -8532,23 +7962,7 @@
         <w:ind w:left="720"/>
       </w:pPr>
       <w:r>
-        <w:t xml:space="preserve">We would test your individual </w:t>
-      </w:r>
-      <w:proofErr w:type="spellStart"/>
-      <w:r>
-        <w:t>TokenFilter</w:t>
-      </w:r>
-      <w:proofErr w:type="spellEnd"/>
-      <w:r>
-        <w:t xml:space="preserve"> implementations by instantiating them via the above method. Ideally, you should instantiate them in the same way while building your Analyzer chains. The singleton nature of the factory would allow you to reuse the same </w:t>
-      </w:r>
-      <w:proofErr w:type="spellStart"/>
-      <w:r>
-        <w:t>TokenFilter</w:t>
-      </w:r>
-      <w:proofErr w:type="spellEnd"/>
-      <w:r>
-        <w:t xml:space="preserve"> instances in multiple chains if needed.</w:t>
+        <w:t>We would test your individual TokenFilter implementations by instantiating them via the above method. Ideally, you should instantiate them in the same way while building your Analyzer chains. The singleton nature of the factory would allow you to reuse the same TokenFilter instances in multiple chains if needed.</w:t>
       </w:r>
     </w:p>
     <w:p>
@@ -8559,13 +7973,11 @@
           <w:numId w:val="2"/>
         </w:numPr>
       </w:pPr>
-      <w:bookmarkStart w:id="16" w:name="_Toc270689613"/>
-      <w:proofErr w:type="spellStart"/>
+      <w:bookmarkStart w:id="17" w:name="_Toc270689613"/>
       <w:r>
         <w:t>AnalyzerFactory</w:t>
       </w:r>
-      <w:bookmarkEnd w:id="16"/>
-      <w:proofErr w:type="spellEnd"/>
+      <w:bookmarkEnd w:id="17"/>
     </w:p>
     <w:p>
       <w:pPr>
@@ -8598,11 +8010,9 @@
             <w:tcW w:w="796" w:type="dxa"/>
           </w:tcPr>
           <w:p>
-            <w:proofErr w:type="spellStart"/>
             <w:r>
               <w:t>AnalyzerFactory</w:t>
             </w:r>
-            <w:proofErr w:type="spellEnd"/>
           </w:p>
         </w:tc>
         <w:tc>
@@ -8610,13 +8020,9 @@
             <w:tcW w:w="2642" w:type="dxa"/>
           </w:tcPr>
           <w:p>
-            <w:proofErr w:type="spellStart"/>
-            <w:proofErr w:type="gramStart"/>
             <w:r>
               <w:t>getInstance</w:t>
             </w:r>
-            <w:proofErr w:type="spellEnd"/>
-            <w:proofErr w:type="gramEnd"/>
           </w:p>
         </w:tc>
         <w:tc>
@@ -8664,13 +8070,9 @@
             <w:tcW w:w="2491" w:type="dxa"/>
           </w:tcPr>
           <w:p>
-            <w:proofErr w:type="spellStart"/>
-            <w:proofErr w:type="gramStart"/>
             <w:r>
               <w:t>getAnalyzerForField</w:t>
             </w:r>
-            <w:proofErr w:type="spellEnd"/>
-            <w:proofErr w:type="gramEnd"/>
           </w:p>
         </w:tc>
         <w:tc>
@@ -8679,15 +8081,7 @@
           </w:tcPr>
           <w:p>
             <w:r>
-              <w:t xml:space="preserve">This method must return a chained Analyzer for the given </w:t>
-            </w:r>
-            <w:proofErr w:type="spellStart"/>
-            <w:r>
-              <w:t>FieldName</w:t>
-            </w:r>
-            <w:proofErr w:type="spellEnd"/>
-            <w:r>
-              <w:t>. Different fields would have different Analyzer chains and may follow different orders.</w:t>
+              <w:t>This method must return a chained Analyzer for the given FieldName. Different fields would have different Analyzer chains and may follow different orders.</w:t>
             </w:r>
           </w:p>
           <w:p/>
@@ -8727,13 +8121,8 @@
             <w:tcW w:w="2491" w:type="dxa"/>
           </w:tcPr>
           <w:p>
-            <w:proofErr w:type="spellStart"/>
-            <w:r>
-              <w:t>FieldNames</w:t>
-            </w:r>
-            <w:proofErr w:type="spellEnd"/>
-            <w:r>
-              <w:t xml:space="preserve"> name</w:t>
+            <w:r>
+              <w:t>FieldNames name</w:t>
             </w:r>
           </w:p>
         </w:tc>
@@ -8743,15 +8132,7 @@
           </w:tcPr>
           <w:p>
             <w:r>
-              <w:t xml:space="preserve">The </w:t>
-            </w:r>
-            <w:proofErr w:type="spellStart"/>
-            <w:r>
-              <w:t>FieldName</w:t>
-            </w:r>
-            <w:proofErr w:type="spellEnd"/>
-            <w:r>
-              <w:t xml:space="preserve"> for which the Analyzer is requested. We would call this with one of: TERM, PLACE, AUTHOR or CATEGORY. </w:t>
+              <w:t xml:space="preserve">The FieldName for which the Analyzer is requested. We would call this with one of: TERM, PLACE, AUTHOR or CATEGORY. </w:t>
             </w:r>
           </w:p>
         </w:tc>
@@ -8779,13 +8160,8 @@
             <w:tcW w:w="2491" w:type="dxa"/>
           </w:tcPr>
           <w:p>
-            <w:proofErr w:type="spellStart"/>
-            <w:r>
-              <w:t>TokenStream</w:t>
-            </w:r>
-            <w:proofErr w:type="spellEnd"/>
-            <w:r>
-              <w:t xml:space="preserve"> stream</w:t>
+            <w:r>
+              <w:t>TokenStream stream</w:t>
             </w:r>
           </w:p>
         </w:tc>
@@ -8810,42 +8186,18 @@
           <w:numId w:val="2"/>
         </w:numPr>
       </w:pPr>
-      <w:bookmarkStart w:id="17" w:name="_Toc270689614"/>
+      <w:bookmarkStart w:id="18" w:name="_Toc270689614"/>
       <w:r>
         <w:t>Indexing</w:t>
       </w:r>
-      <w:bookmarkEnd w:id="17"/>
+      <w:bookmarkEnd w:id="18"/>
     </w:p>
     <w:p>
       <w:pPr>
         <w:ind w:left="360"/>
       </w:pPr>
       <w:r>
-        <w:t xml:space="preserve">We provide only a single class as an entry point to the Indexing process, namely the </w:t>
-      </w:r>
-      <w:proofErr w:type="spellStart"/>
-      <w:r>
-        <w:t>IndexWriter</w:t>
-      </w:r>
-      <w:proofErr w:type="spellEnd"/>
-      <w:r>
-        <w:t xml:space="preserve">. There are only two methods in this class that serve as entry points, </w:t>
-      </w:r>
-      <w:proofErr w:type="spellStart"/>
-      <w:r>
-        <w:t>addDocument</w:t>
-      </w:r>
-      <w:proofErr w:type="spellEnd"/>
-      <w:r>
-        <w:t xml:space="preserve"> that adds a document and close that indicates completion of all documents being added. In case of any error, you should throw an </w:t>
-      </w:r>
-      <w:proofErr w:type="spellStart"/>
-      <w:r>
-        <w:t>IndexerException</w:t>
-      </w:r>
-      <w:proofErr w:type="spellEnd"/>
-      <w:r>
-        <w:t>.</w:t>
+        <w:t>We provide only a single class as an entry point to the Indexing process, namely the IndexWriter. There are only two methods in this class that serve as entry points, addDocument that adds a document and close that indicates completion of all documents being added. In case of any error, you should throw an IndexerException.</w:t>
       </w:r>
     </w:p>
     <w:p>
@@ -8858,23 +8210,7 @@
         <w:ind w:left="360"/>
       </w:pPr>
       <w:r>
-        <w:t xml:space="preserve">You are expected to implement these methods and add classes as needed. It is expected that you use the </w:t>
-      </w:r>
-      <w:proofErr w:type="spellStart"/>
-      <w:r>
-        <w:t>AnalyzerFactory</w:t>
-      </w:r>
-      <w:proofErr w:type="spellEnd"/>
-      <w:r>
-        <w:t xml:space="preserve"> and </w:t>
-      </w:r>
-      <w:proofErr w:type="spellStart"/>
-      <w:r>
-        <w:t>TokenFilterFactory</w:t>
-      </w:r>
-      <w:proofErr w:type="spellEnd"/>
-      <w:r>
-        <w:t xml:space="preserve"> classes while implementing these methods. </w:t>
+        <w:t xml:space="preserve">You are expected to implement these methods and add classes as needed. It is expected that you use the AnalyzerFactory and TokenFilterFactory classes while implementing these methods. </w:t>
       </w:r>
     </w:p>
     <w:p>
@@ -8904,11 +8240,11 @@
           <w:numId w:val="2"/>
         </w:numPr>
       </w:pPr>
-      <w:bookmarkStart w:id="18" w:name="_Toc270689615"/>
+      <w:bookmarkStart w:id="19" w:name="_Toc270689615"/>
       <w:r>
         <w:t>Index reader</w:t>
       </w:r>
-      <w:bookmarkEnd w:id="18"/>
+      <w:bookmarkEnd w:id="19"/>
     </w:p>
     <w:p>
       <w:pPr>
@@ -8947,23 +8283,8 @@
           <w:numId w:val="14"/>
         </w:numPr>
       </w:pPr>
-      <w:proofErr w:type="spellStart"/>
-      <w:proofErr w:type="gramStart"/>
-      <w:r>
-        <w:t>getTotalKeyTerms</w:t>
-      </w:r>
-      <w:proofErr w:type="spellEnd"/>
-      <w:proofErr w:type="gramEnd"/>
-      <w:r>
-        <w:t xml:space="preserve"> and </w:t>
-      </w:r>
-      <w:proofErr w:type="spellStart"/>
-      <w:r>
-        <w:t>getTotalValueTerms</w:t>
-      </w:r>
-      <w:proofErr w:type="spellEnd"/>
-      <w:r>
-        <w:t>: This is just the size of the underlying dictionaries, the former for the key field and latter is for the value field.</w:t>
+      <w:r>
+        <w:t>getTotalKeyTerms and getTotalValueTerms: This is just the size of the underlying dictionaries, the former for the key field and latter is for the value field.</w:t>
       </w:r>
     </w:p>
     <w:p>
@@ -8974,15 +8295,8 @@
           <w:numId w:val="14"/>
         </w:numPr>
       </w:pPr>
-      <w:proofErr w:type="spellStart"/>
-      <w:proofErr w:type="gramStart"/>
-      <w:r>
-        <w:t>getPostings</w:t>
-      </w:r>
-      <w:proofErr w:type="spellEnd"/>
-      <w:proofErr w:type="gramEnd"/>
-      <w:r>
-        <w:t>: Method to retrieve the postings list for a given term. Apart from the corresponding reverse lookups (for both keys and values), the expected result is only a map with the value field as the key of the map and the number of occurrences as the value of the map.</w:t>
+      <w:r>
+        <w:t>getPostings: Method to retrieve the postings list for a given term. Apart from the corresponding reverse lookups (for both keys and values), the expected result is only a map with the value field as the key of the map and the number of occurrences as the value of the map.</w:t>
       </w:r>
     </w:p>
     <w:p>
@@ -8993,15 +8307,8 @@
           <w:numId w:val="14"/>
         </w:numPr>
       </w:pPr>
-      <w:proofErr w:type="spellStart"/>
-      <w:proofErr w:type="gramStart"/>
-      <w:r>
-        <w:t>getTopK</w:t>
-      </w:r>
-      <w:proofErr w:type="spellEnd"/>
-      <w:proofErr w:type="gramEnd"/>
-      <w:r>
-        <w:t>: This returns the key dictionary terms that have the k largest postings list. The return type is expected to be an ordered string in the descending order of result postings, i.e., largest in the first position, and so on.</w:t>
+      <w:r>
+        <w:t>getTopK: This returns the key dictionary terms that have the k largest postings list. The return type is expected to be an ordered string in the descending order of result postings, i.e., largest in the first position, and so on.</w:t>
       </w:r>
     </w:p>
     <w:p>
@@ -9012,21 +8319,8 @@
           <w:numId w:val="14"/>
         </w:numPr>
       </w:pPr>
-      <w:proofErr w:type="gramStart"/>
-      <w:r>
-        <w:t>query</w:t>
-      </w:r>
-      <w:proofErr w:type="gramEnd"/>
-      <w:r>
-        <w:t xml:space="preserve">: This emulates an evaluation of a </w:t>
-      </w:r>
-      <w:proofErr w:type="spellStart"/>
-      <w:r>
-        <w:t>multiterm</w:t>
-      </w:r>
-      <w:proofErr w:type="spellEnd"/>
-      <w:r>
-        <w:t xml:space="preserve"> Boolean AND query on the index. Implement this only for the bonus. The order of the entries in the map is again defined by the cumulative sum of the number of occurrences. What that means is, when evaluating the queries, for every retained postings entry, add its local occurrences to its running count. The value with the maximum occurrences should be at the top. </w:t>
+      <w:r>
+        <w:t xml:space="preserve">query: This emulates an evaluation of a multiterm Boolean AND query on the index. Implement this only for the bonus. The order of the entries in the map is again defined by the cumulative sum of the number of occurrences. What that means is, when evaluating the queries, for every retained postings entry, add its local occurrences to its running count. The value with the maximum occurrences should be at the top. </w:t>
       </w:r>
     </w:p>
     <w:p>
@@ -9037,11 +8331,11 @@
           <w:numId w:val="2"/>
         </w:numPr>
       </w:pPr>
-      <w:bookmarkStart w:id="19" w:name="_Toc270689616"/>
+      <w:bookmarkStart w:id="20" w:name="_Toc270689616"/>
       <w:r>
         <w:t>Code testing and evaluation</w:t>
       </w:r>
-      <w:bookmarkEnd w:id="19"/>
+      <w:bookmarkEnd w:id="20"/>
     </w:p>
     <w:p/>
     <w:p>
@@ -9060,42 +8354,18 @@
           <w:numId w:val="2"/>
         </w:numPr>
       </w:pPr>
-      <w:bookmarkStart w:id="20" w:name="_Toc270689617"/>
+      <w:bookmarkStart w:id="21" w:name="_Toc270689617"/>
       <w:r>
         <w:t>Running local tests</w:t>
       </w:r>
-      <w:bookmarkEnd w:id="20"/>
+      <w:bookmarkEnd w:id="21"/>
     </w:p>
     <w:p>
       <w:pPr>
         <w:ind w:left="360"/>
       </w:pPr>
       <w:r>
-        <w:t xml:space="preserve">For every method that you are expected to implement, corresponding tests will be provided. For a Class C in package P, its corresponding test class would be named </w:t>
-      </w:r>
-      <w:proofErr w:type="spellStart"/>
-      <w:r>
-        <w:t>CTest</w:t>
-      </w:r>
-      <w:proofErr w:type="spellEnd"/>
-      <w:r>
-        <w:t xml:space="preserve"> and can be found in the package </w:t>
-      </w:r>
-      <w:proofErr w:type="spellStart"/>
-      <w:r>
-        <w:t>P.test</w:t>
-      </w:r>
-      <w:proofErr w:type="spellEnd"/>
-      <w:r>
-        <w:t xml:space="preserve">. Each method M would have its test method named as </w:t>
-      </w:r>
-      <w:proofErr w:type="spellStart"/>
-      <w:r>
-        <w:t>MTest</w:t>
-      </w:r>
-      <w:proofErr w:type="spellEnd"/>
-      <w:r>
-        <w:t>.</w:t>
+        <w:t>For every method that you are expected to implement, corresponding tests will be provided. For a Class C in package P, its corresponding test class would be named CTest and can be found in the package P.test. Each method M would have its test method named as MTest.</w:t>
       </w:r>
     </w:p>
     <w:p>
@@ -9119,11 +8389,11 @@
           <w:numId w:val="2"/>
         </w:numPr>
       </w:pPr>
-      <w:bookmarkStart w:id="21" w:name="_Toc270689618"/>
+      <w:bookmarkStart w:id="22" w:name="_Toc270689618"/>
       <w:r>
         <w:t>Remote evaluation</w:t>
       </w:r>
-      <w:bookmarkEnd w:id="21"/>
+      <w:bookmarkEnd w:id="22"/>
     </w:p>
     <w:p>
       <w:pPr>
@@ -9161,35 +8431,7 @@
         <w:rPr>
           <w:b/>
         </w:rPr>
-        <w:t>We will overwrite all classes within the *</w:t>
-      </w:r>
-      <w:proofErr w:type="gramStart"/>
-      <w:r>
-        <w:rPr>
-          <w:b/>
-        </w:rPr>
-        <w:t>.test</w:t>
-      </w:r>
-      <w:proofErr w:type="gramEnd"/>
-      <w:r>
-        <w:rPr>
-          <w:b/>
-        </w:rPr>
-        <w:t xml:space="preserve"> directories , </w:t>
-      </w:r>
-      <w:proofErr w:type="spellStart"/>
-      <w:r>
-        <w:rPr>
-          <w:b/>
-        </w:rPr>
-        <w:t>i.e</w:t>
-      </w:r>
-      <w:proofErr w:type="spellEnd"/>
-      <w:r>
-        <w:rPr>
-          <w:b/>
-        </w:rPr>
-        <w:t xml:space="preserve"> all *Test files. We will also overwrite the Runner </w:t>
+        <w:t xml:space="preserve">We will overwrite all classes within the *.test directories , i.e all *Test files. We will also overwrite the Runner </w:t>
       </w:r>
       <w:r>
         <w:rPr>
@@ -9281,11 +8523,11 @@
           <w:numId w:val="2"/>
         </w:numPr>
       </w:pPr>
-      <w:bookmarkStart w:id="22" w:name="_Toc270689619"/>
+      <w:bookmarkStart w:id="23" w:name="_Toc270689619"/>
       <w:r>
         <w:t>Grading guidelines</w:t>
       </w:r>
-      <w:bookmarkEnd w:id="22"/>
+      <w:bookmarkEnd w:id="23"/>
     </w:p>
     <w:p>
       <w:pPr>
@@ -9487,19 +8729,9 @@
               <w:ind w:left="252"/>
               <w:cnfStyle w:val="000000000000" w:firstRow="0" w:lastRow="0" w:firstColumn="0" w:lastColumn="0" w:oddVBand="0" w:evenVBand="0" w:oddHBand="0" w:evenHBand="0" w:firstRowFirstColumn="0" w:firstRowLastColumn="0" w:lastRowFirstColumn="0" w:lastRowLastColumn="0"/>
             </w:pPr>
-            <w:proofErr w:type="spellStart"/>
-            <w:r>
-              <w:t>Tokenizer</w:t>
-            </w:r>
-            <w:proofErr w:type="spellEnd"/>
-            <w:r>
-              <w:t xml:space="preserve"> and </w:t>
-            </w:r>
-            <w:proofErr w:type="spellStart"/>
-            <w:r>
-              <w:t>TokenStream</w:t>
-            </w:r>
-            <w:proofErr w:type="spellEnd"/>
+            <w:r>
+              <w:t>Tokenizer and TokenStream</w:t>
+            </w:r>
           </w:p>
         </w:tc>
         <w:tc>
@@ -9542,13 +8774,8 @@
               <w:ind w:left="252"/>
               <w:cnfStyle w:val="000000000000" w:firstRow="0" w:lastRow="0" w:firstColumn="0" w:lastColumn="0" w:oddVBand="0" w:evenVBand="0" w:oddHBand="0" w:evenHBand="0" w:firstRowFirstColumn="0" w:firstRowLastColumn="0" w:lastRowFirstColumn="0" w:lastRowLastColumn="0"/>
             </w:pPr>
-            <w:proofErr w:type="spellStart"/>
-            <w:r>
-              <w:t>TokenFilter</w:t>
-            </w:r>
-            <w:proofErr w:type="spellEnd"/>
-            <w:r>
-              <w:t xml:space="preserve"> implementations</w:t>
+            <w:r>
+              <w:t>TokenFilter implementations</w:t>
             </w:r>
           </w:p>
         </w:tc>
@@ -9673,11 +8900,9 @@
               <w:ind w:left="522"/>
               <w:cnfStyle w:val="000000000000" w:firstRow="0" w:lastRow="0" w:firstColumn="0" w:lastColumn="0" w:oddVBand="0" w:evenVBand="0" w:oddHBand="0" w:evenHBand="0" w:firstRowFirstColumn="0" w:firstRowLastColumn="0" w:lastRowFirstColumn="0" w:lastRowLastColumn="0"/>
             </w:pPr>
-            <w:proofErr w:type="spellStart"/>
             <w:r>
               <w:t>SpecialChar</w:t>
             </w:r>
-            <w:proofErr w:type="spellEnd"/>
           </w:p>
         </w:tc>
         <w:tc>
@@ -9885,11 +9110,9 @@
               <w:ind w:left="522"/>
               <w:cnfStyle w:val="000000000000" w:firstRow="0" w:lastRow="0" w:firstColumn="0" w:lastColumn="0" w:oddVBand="0" w:evenVBand="0" w:oddHBand="0" w:evenHBand="0" w:firstRowFirstColumn="0" w:firstRowLastColumn="0" w:lastRowFirstColumn="0" w:lastRowLastColumn="0"/>
             </w:pPr>
-            <w:proofErr w:type="spellStart"/>
             <w:r>
               <w:t>StopWords</w:t>
             </w:r>
-            <w:proofErr w:type="spellEnd"/>
           </w:p>
         </w:tc>
         <w:tc>
@@ -9931,19 +9154,9 @@
             <w:pPr>
               <w:cnfStyle w:val="000000000000" w:firstRow="0" w:lastRow="0" w:firstColumn="0" w:lastColumn="0" w:oddVBand="0" w:evenVBand="0" w:oddHBand="0" w:evenHBand="0" w:firstRowFirstColumn="0" w:firstRowLastColumn="0" w:lastRowFirstColumn="0" w:lastRowLastColumn="0"/>
             </w:pPr>
-            <w:proofErr w:type="spellStart"/>
-            <w:r>
-              <w:t>IndexWriter</w:t>
-            </w:r>
-            <w:proofErr w:type="spellEnd"/>
-            <w:r>
-              <w:t xml:space="preserve"> and </w:t>
-            </w:r>
-            <w:proofErr w:type="spellStart"/>
-            <w:r>
-              <w:t>IndexReader</w:t>
-            </w:r>
-            <w:proofErr w:type="spellEnd"/>
+            <w:r>
+              <w:t>IndexWriter and IndexReader</w:t>
+            </w:r>
           </w:p>
         </w:tc>
         <w:tc>
@@ -10286,13 +9499,8 @@
                 <w:b/>
               </w:rPr>
             </w:pPr>
-            <w:proofErr w:type="spellStart"/>
-            <w:r>
-              <w:t>IndexReader</w:t>
-            </w:r>
-            <w:proofErr w:type="spellEnd"/>
-            <w:r>
-              <w:t xml:space="preserve">  - query</w:t>
+            <w:r>
+              <w:t>IndexReader  - query</w:t>
             </w:r>
           </w:p>
         </w:tc>
@@ -10495,13 +9703,8 @@
       <w:pPr>
         <w:ind w:left="360"/>
       </w:pPr>
-      <w:proofErr w:type="gramStart"/>
-      <w:r>
-        <w:t>* :</w:t>
-      </w:r>
-      <w:proofErr w:type="gramEnd"/>
-      <w:r>
-        <w:t xml:space="preserve"> If you have attempted these bonuses, you should email Nikhil to set up a demo</w:t>
+      <w:r>
+        <w:t>* : If you have attempted these bonuses, you should email Nikhil to set up a demo</w:t>
       </w:r>
     </w:p>
     <w:p>
@@ -10520,32 +9723,16 @@
           <w:numId w:val="2"/>
         </w:numPr>
       </w:pPr>
-      <w:bookmarkStart w:id="23" w:name="_Toc270689620"/>
+      <w:bookmarkStart w:id="24" w:name="_Toc270689620"/>
       <w:r>
         <w:t>Submission guidelines</w:t>
       </w:r>
-      <w:bookmarkEnd w:id="23"/>
+      <w:bookmarkEnd w:id="24"/>
     </w:p>
     <w:p/>
     <w:p>
       <w:r>
-        <w:t xml:space="preserve">We expect ONLY the source code to be submitted. Please zip your entire source code (the </w:t>
-      </w:r>
-      <w:proofErr w:type="spellStart"/>
-      <w:r>
-        <w:t>src</w:t>
-      </w:r>
-      <w:proofErr w:type="spellEnd"/>
-      <w:r>
-        <w:t xml:space="preserve"> directory, </w:t>
-      </w:r>
-      <w:proofErr w:type="spellStart"/>
-      <w:r>
-        <w:t>edu</w:t>
-      </w:r>
-      <w:proofErr w:type="spellEnd"/>
-      <w:r>
-        <w:t xml:space="preserve"> should be the top directory) and name </w:t>
+        <w:t xml:space="preserve">We expect ONLY the source code to be submitted. Please zip your entire source code (the src directory, edu should be the top directory) and name </w:t>
       </w:r>
       <w:r>
         <w:t>it as cse535_&lt;team name&gt;.zip. Please convert team name to all lowercase on your submission.</w:t>
@@ -10554,37 +9741,10 @@
     <w:p/>
     <w:p>
       <w:r>
-        <w:t xml:space="preserve">To submit, from any </w:t>
-      </w:r>
-      <w:proofErr w:type="spellStart"/>
-      <w:r>
-        <w:t>cse</w:t>
-      </w:r>
-      <w:proofErr w:type="spellEnd"/>
-      <w:r>
-        <w:t xml:space="preserve"> </w:t>
-      </w:r>
-      <w:proofErr w:type="spellStart"/>
-      <w:proofErr w:type="gramStart"/>
-      <w:r>
-        <w:t>unix</w:t>
-      </w:r>
-      <w:proofErr w:type="spellEnd"/>
-      <w:proofErr w:type="gramEnd"/>
-      <w:r>
-        <w:t xml:space="preserve"> machine (</w:t>
-      </w:r>
-      <w:proofErr w:type="spellStart"/>
-      <w:r>
-        <w:t>timberlake</w:t>
-      </w:r>
-      <w:proofErr w:type="spellEnd"/>
-      <w:r>
-        <w:t xml:space="preserve"> / </w:t>
-      </w:r>
-      <w:proofErr w:type="spellStart"/>
-      <w:r>
-        <w:t>met</w:t>
+        <w:t>To submit, from any cse</w:t>
+      </w:r>
+      <w:r>
+        <w:t xml:space="preserve"> unix machine (timberlake / met</w:t>
       </w:r>
       <w:r>
         <w:t>al</w:t>
@@ -10593,33 +9753,19 @@
         <w:t>l</w:t>
       </w:r>
       <w:r>
-        <w:t>ica</w:t>
-      </w:r>
-      <w:proofErr w:type="spellEnd"/>
-      <w:r>
-        <w:t xml:space="preserve"> / etc.) invoke:</w:t>
+        <w:t>ica / etc.) invoke:</w:t>
       </w:r>
     </w:p>
     <w:p/>
     <w:p>
-      <w:proofErr w:type="gramStart"/>
-      <w:r>
-        <w:t>submit</w:t>
-      </w:r>
-      <w:proofErr w:type="gramEnd"/>
-      <w:r>
-        <w:t xml:space="preserve">_cse535 &lt;zip file name&gt; </w:t>
+      <w:r>
+        <w:t xml:space="preserve">submit_cse535 &lt;zip file name&gt; </w:t>
       </w:r>
     </w:p>
     <w:p/>
     <w:p>
-      <w:proofErr w:type="gramStart"/>
-      <w:r>
-        <w:t>and</w:t>
-      </w:r>
-      <w:proofErr w:type="gramEnd"/>
-      <w:r>
-        <w:t xml:space="preserve"> press enter. You would receive a confirmation message. You can make multiple submissions; any new submissions would overwrite the old ones. In case of name confusions, the latest file will be used. </w:t>
+      <w:r>
+        <w:t xml:space="preserve">and press enter. You would receive a confirmation message. You can make multiple submissions; any new submissions would overwrite the old ones. In case of name confusions, the latest file will be used. </w:t>
       </w:r>
     </w:p>
     <w:p/>
@@ -10678,11 +9824,11 @@
           <w:numId w:val="2"/>
         </w:numPr>
       </w:pPr>
-      <w:bookmarkStart w:id="24" w:name="_Toc270689621"/>
+      <w:bookmarkStart w:id="25" w:name="_Toc270689621"/>
       <w:r>
         <w:t>Appendix</w:t>
       </w:r>
-      <w:bookmarkEnd w:id="24"/>
+      <w:bookmarkEnd w:id="25"/>
     </w:p>
     <w:p>
       <w:pPr>
@@ -10692,33 +9838,18 @@
           <w:numId w:val="2"/>
         </w:numPr>
       </w:pPr>
-      <w:bookmarkStart w:id="25" w:name="_Toc270689622"/>
-      <w:proofErr w:type="spellStart"/>
+      <w:bookmarkStart w:id="26" w:name="_Toc270689622"/>
       <w:r>
         <w:t>JUnit</w:t>
       </w:r>
-      <w:bookmarkEnd w:id="25"/>
-      <w:proofErr w:type="spellEnd"/>
+      <w:bookmarkEnd w:id="26"/>
     </w:p>
     <w:p>
       <w:pPr>
         <w:ind w:left="360"/>
       </w:pPr>
-      <w:proofErr w:type="spellStart"/>
-      <w:r>
-        <w:t>JUnit</w:t>
-      </w:r>
-      <w:proofErr w:type="spellEnd"/>
-      <w:r>
-        <w:t xml:space="preserve"> is a simple testing framework for Java.  The power of </w:t>
-      </w:r>
-      <w:proofErr w:type="spellStart"/>
-      <w:r>
-        <w:t>JUnit</w:t>
-      </w:r>
-      <w:proofErr w:type="spellEnd"/>
-      <w:r>
-        <w:t xml:space="preserve"> lies in being simple but allowing extensive tests to be run. It takes very little to set it up. Let’s dive right in and take a simple example: we’re trying to build a function that prints the factorial of a given number. The class and method skeleton is as given below:</w:t>
+      <w:r>
+        <w:t>JUnit is a simple testing framework for Java.  The power of JUnit lies in being simple but allowing extensive tests to be run. It takes very little to set it up. Let’s dive right in and take a simple example: we’re trying to build a function that prints the factorial of a given number. The class and method skeleton is as given below:</w:t>
       </w:r>
     </w:p>
     <w:p>
@@ -10739,19 +9870,11 @@
           <w:rFonts w:ascii="Courier New" w:hAnsi="Courier New" w:cs="Courier New"/>
         </w:rPr>
       </w:pPr>
-      <w:proofErr w:type="gramStart"/>
       <w:r>
         <w:rPr>
           <w:rFonts w:ascii="Courier New" w:hAnsi="Courier New" w:cs="Courier New"/>
         </w:rPr>
-        <w:t>public</w:t>
-      </w:r>
-      <w:proofErr w:type="gramEnd"/>
-      <w:r>
-        <w:rPr>
-          <w:rFonts w:ascii="Courier New" w:hAnsi="Courier New" w:cs="Courier New"/>
-        </w:rPr>
-        <w:t xml:space="preserve"> class Factorial {</w:t>
+        <w:t>public class Factorial {</w:t>
       </w:r>
     </w:p>
     <w:p>
@@ -10834,23 +9957,7 @@
           <w:rFonts w:ascii="Courier New" w:hAnsi="Courier New" w:cs="Courier New"/>
         </w:rPr>
         <w:tab/>
-        <w:t xml:space="preserve"> * @</w:t>
-      </w:r>
-      <w:proofErr w:type="spellStart"/>
-      <w:proofErr w:type="gramStart"/>
-      <w:r>
-        <w:rPr>
-          <w:rFonts w:ascii="Courier New" w:hAnsi="Courier New" w:cs="Courier New"/>
-        </w:rPr>
-        <w:t>param</w:t>
-      </w:r>
-      <w:proofErr w:type="spellEnd"/>
-      <w:proofErr w:type="gramEnd"/>
-      <w:r>
-        <w:rPr>
-          <w:rFonts w:ascii="Courier New" w:hAnsi="Courier New" w:cs="Courier New"/>
-        </w:rPr>
-        <w:t xml:space="preserve"> number: The number whose factorial is to be computed</w:t>
+        <w:t xml:space="preserve"> * @param number: The number whose factorial is to be computed</w:t>
       </w:r>
     </w:p>
     <w:p>
@@ -10871,21 +9978,7 @@
           <w:rFonts w:ascii="Courier New" w:hAnsi="Courier New" w:cs="Courier New"/>
         </w:rPr>
         <w:tab/>
-        <w:t xml:space="preserve"> * @</w:t>
-      </w:r>
-      <w:proofErr w:type="gramStart"/>
-      <w:r>
-        <w:rPr>
-          <w:rFonts w:ascii="Courier New" w:hAnsi="Courier New" w:cs="Courier New"/>
-        </w:rPr>
-        <w:t>return</w:t>
-      </w:r>
-      <w:proofErr w:type="gramEnd"/>
-      <w:r>
-        <w:rPr>
-          <w:rFonts w:ascii="Courier New" w:hAnsi="Courier New" w:cs="Courier New"/>
-        </w:rPr>
-        <w:t xml:space="preserve"> the computed value</w:t>
+        <w:t xml:space="preserve"> * @return the computed value</w:t>
       </w:r>
     </w:p>
     <w:p>
@@ -10927,48 +10020,7 @@
           <w:rFonts w:ascii="Courier New" w:hAnsi="Courier New" w:cs="Courier New"/>
         </w:rPr>
         <w:tab/>
-      </w:r>
-      <w:proofErr w:type="gramStart"/>
-      <w:r>
-        <w:rPr>
-          <w:rFonts w:ascii="Courier New" w:hAnsi="Courier New" w:cs="Courier New"/>
-        </w:rPr>
-        <w:t>public</w:t>
-      </w:r>
-      <w:proofErr w:type="gramEnd"/>
-      <w:r>
-        <w:rPr>
-          <w:rFonts w:ascii="Courier New" w:hAnsi="Courier New" w:cs="Courier New"/>
-        </w:rPr>
-        <w:t xml:space="preserve"> </w:t>
-      </w:r>
-      <w:proofErr w:type="spellStart"/>
-      <w:r>
-        <w:rPr>
-          <w:rFonts w:ascii="Courier New" w:hAnsi="Courier New" w:cs="Courier New"/>
-        </w:rPr>
-        <w:t>int</w:t>
-      </w:r>
-      <w:proofErr w:type="spellEnd"/>
-      <w:r>
-        <w:rPr>
-          <w:rFonts w:ascii="Courier New" w:hAnsi="Courier New" w:cs="Courier New"/>
-        </w:rPr>
-        <w:t xml:space="preserve"> compute (</w:t>
-      </w:r>
-      <w:proofErr w:type="spellStart"/>
-      <w:r>
-        <w:rPr>
-          <w:rFonts w:ascii="Courier New" w:hAnsi="Courier New" w:cs="Courier New"/>
-        </w:rPr>
-        <w:t>int</w:t>
-      </w:r>
-      <w:proofErr w:type="spellEnd"/>
-      <w:r>
-        <w:rPr>
-          <w:rFonts w:ascii="Courier New" w:hAnsi="Courier New" w:cs="Courier New"/>
-        </w:rPr>
-        <w:t xml:space="preserve"> number) {</w:t>
+        <w:t>public int compute (int number) {</w:t>
       </w:r>
     </w:p>
     <w:p>
@@ -10995,20 +10047,7 @@
           <w:rFonts w:ascii="Courier New" w:hAnsi="Courier New" w:cs="Courier New"/>
         </w:rPr>
         <w:tab/>
-      </w:r>
-      <w:proofErr w:type="gramStart"/>
-      <w:r>
-        <w:rPr>
-          <w:rFonts w:ascii="Courier New" w:hAnsi="Courier New" w:cs="Courier New"/>
-        </w:rPr>
-        <w:t>return</w:t>
-      </w:r>
-      <w:proofErr w:type="gramEnd"/>
-      <w:r>
-        <w:rPr>
-          <w:rFonts w:ascii="Courier New" w:hAnsi="Courier New" w:cs="Courier New"/>
-        </w:rPr>
-        <w:t xml:space="preserve"> 0;</w:t>
+        <w:t>return 0;</w:t>
       </w:r>
     </w:p>
     <w:p>
@@ -11062,26 +10101,10 @@
         <w:ind w:left="360"/>
       </w:pPr>
       <w:r>
-        <w:t xml:space="preserve">Now we want to test that this method acts as we expect and that’s where </w:t>
-      </w:r>
-      <w:proofErr w:type="spellStart"/>
-      <w:r>
-        <w:t>JUnit</w:t>
-      </w:r>
-      <w:proofErr w:type="spellEnd"/>
-      <w:r>
-        <w:t xml:space="preserve"> comes in. Let’s write the skeleton</w:t>
-      </w:r>
-      <w:r>
-        <w:t xml:space="preserve"> test code. If you </w:t>
-      </w:r>
-      <w:proofErr w:type="gramStart"/>
-      <w:r>
-        <w:t>are</w:t>
-      </w:r>
-      <w:proofErr w:type="gramEnd"/>
-      <w:r>
-        <w:t xml:space="preserve"> using Eclipse IDE, you would get a similar skeleton code:</w:t>
+        <w:t>Now we want to test that this method acts as we expect and that’s where JUnit comes in. Let’s write the skeleton</w:t>
+      </w:r>
+      <w:r>
+        <w:t xml:space="preserve"> test code. If you are using Eclipse IDE, you would get a similar skeleton code:</w:t>
       </w:r>
     </w:p>
     <w:p>
@@ -11102,33 +10125,11 @@
           <w:rFonts w:ascii="Courier New" w:hAnsi="Courier New" w:cs="Courier New"/>
         </w:rPr>
       </w:pPr>
-      <w:proofErr w:type="gramStart"/>
       <w:r>
         <w:rPr>
           <w:rFonts w:ascii="Courier New" w:hAnsi="Courier New" w:cs="Courier New"/>
         </w:rPr>
-        <w:t>public</w:t>
-      </w:r>
-      <w:proofErr w:type="gramEnd"/>
-      <w:r>
-        <w:rPr>
-          <w:rFonts w:ascii="Courier New" w:hAnsi="Courier New" w:cs="Courier New"/>
-        </w:rPr>
-        <w:t xml:space="preserve"> class </w:t>
-      </w:r>
-      <w:proofErr w:type="spellStart"/>
-      <w:r>
-        <w:rPr>
-          <w:rFonts w:ascii="Courier New" w:hAnsi="Courier New" w:cs="Courier New"/>
-        </w:rPr>
-        <w:t>FactorialTest</w:t>
-      </w:r>
-      <w:proofErr w:type="spellEnd"/>
-      <w:r>
-        <w:rPr>
-          <w:rFonts w:ascii="Courier New" w:hAnsi="Courier New" w:cs="Courier New"/>
-        </w:rPr>
-        <w:t xml:space="preserve"> {</w:t>
+        <w:t>public class FactorialTest {</w:t>
       </w:r>
     </w:p>
     <w:p>
@@ -11170,34 +10171,7 @@
           <w:rFonts w:ascii="Courier New" w:hAnsi="Courier New" w:cs="Courier New"/>
         </w:rPr>
         <w:tab/>
-      </w:r>
-      <w:proofErr w:type="gramStart"/>
-      <w:r>
-        <w:rPr>
-          <w:rFonts w:ascii="Courier New" w:hAnsi="Courier New" w:cs="Courier New"/>
-        </w:rPr>
-        <w:t>public</w:t>
-      </w:r>
-      <w:proofErr w:type="gramEnd"/>
-      <w:r>
-        <w:rPr>
-          <w:rFonts w:ascii="Courier New" w:hAnsi="Courier New" w:cs="Courier New"/>
-        </w:rPr>
-        <w:t xml:space="preserve"> void </w:t>
-      </w:r>
-      <w:proofErr w:type="spellStart"/>
-      <w:r>
-        <w:rPr>
-          <w:rFonts w:ascii="Courier New" w:hAnsi="Courier New" w:cs="Courier New"/>
-        </w:rPr>
-        <w:t>testCompute</w:t>
-      </w:r>
-      <w:proofErr w:type="spellEnd"/>
-      <w:r>
-        <w:rPr>
-          <w:rFonts w:ascii="Courier New" w:hAnsi="Courier New" w:cs="Courier New"/>
-        </w:rPr>
-        <w:t>() {</w:t>
+        <w:t>public void testCompute() {</w:t>
       </w:r>
     </w:p>
     <w:p>
@@ -11224,20 +10198,7 @@
           <w:rFonts w:ascii="Courier New" w:hAnsi="Courier New" w:cs="Courier New"/>
         </w:rPr>
         <w:tab/>
-      </w:r>
-      <w:proofErr w:type="gramStart"/>
-      <w:r>
-        <w:rPr>
-          <w:rFonts w:ascii="Courier New" w:hAnsi="Courier New" w:cs="Courier New"/>
-        </w:rPr>
-        <w:t>fail</w:t>
-      </w:r>
-      <w:proofErr w:type="gramEnd"/>
-      <w:r>
-        <w:rPr>
-          <w:rFonts w:ascii="Courier New" w:hAnsi="Courier New" w:cs="Courier New"/>
-        </w:rPr>
-        <w:t>("Not yet implemented");</w:t>
+        <w:t>fail("Not yet implemented");</w:t>
       </w:r>
     </w:p>
     <w:p>
@@ -11303,15 +10264,7 @@
         </w:numPr>
       </w:pPr>
       <w:r>
-        <w:t xml:space="preserve">We see a “Test” annotation. This was added in </w:t>
-      </w:r>
-      <w:proofErr w:type="spellStart"/>
-      <w:r>
-        <w:t>JUnit</w:t>
-      </w:r>
-      <w:proofErr w:type="spellEnd"/>
-      <w:r>
-        <w:t xml:space="preserve"> 4.x. What this tells the compiler is that this is a test method. Any method in any class marked with this would be treated as a test method and executed as a test case.</w:t>
+        <w:t>We see a “Test” annotation. This was added in JUnit 4.x. What this tells the compiler is that this is a test method. Any method in any class marked with this would be treated as a test method and executed as a test case.</w:t>
       </w:r>
     </w:p>
     <w:p>
@@ -11323,15 +10276,7 @@
         </w:numPr>
       </w:pPr>
       <w:r>
-        <w:t xml:space="preserve">The </w:t>
-      </w:r>
-      <w:proofErr w:type="gramStart"/>
-      <w:r>
-        <w:t>fail(</w:t>
-      </w:r>
-      <w:proofErr w:type="gramEnd"/>
-      <w:r>
-        <w:t>…) method.  As the name suggests, if you execute these method, the test case will fail with a message: “Not yet implemented”.</w:t>
+        <w:t>The fail(…) method.  As the name suggests, if you execute these method, the test case will fail with a message: “Not yet implemented”.</w:t>
       </w:r>
     </w:p>
     <w:p>
@@ -11356,15 +10301,8 @@
           <w:numId w:val="9"/>
         </w:numPr>
       </w:pPr>
-      <w:proofErr w:type="spellStart"/>
-      <w:proofErr w:type="gramStart"/>
-      <w:r>
-        <w:t>assertTrue</w:t>
-      </w:r>
-      <w:proofErr w:type="spellEnd"/>
-      <w:proofErr w:type="gramEnd"/>
-      <w:r>
-        <w:t>(…):</w:t>
+      <w:r>
+        <w:t>assertTrue(…):</w:t>
       </w:r>
       <w:r>
         <w:t xml:space="preserve"> Assert that the given Boolean expression</w:t>
@@ -11381,15 +10319,8 @@
           <w:numId w:val="9"/>
         </w:numPr>
       </w:pPr>
-      <w:proofErr w:type="spellStart"/>
-      <w:proofErr w:type="gramStart"/>
-      <w:r>
-        <w:t>assertFalse</w:t>
-      </w:r>
-      <w:proofErr w:type="spellEnd"/>
-      <w:proofErr w:type="gramEnd"/>
-      <w:r>
-        <w:t>(…)</w:t>
+      <w:r>
+        <w:t>assertFalse(…)</w:t>
       </w:r>
       <w:r>
         <w:t>: Assert that the given Boolean expression is false.</w:t>
@@ -11403,15 +10334,8 @@
           <w:numId w:val="9"/>
         </w:numPr>
       </w:pPr>
-      <w:proofErr w:type="spellStart"/>
-      <w:proofErr w:type="gramStart"/>
-      <w:r>
-        <w:t>assertEquals</w:t>
-      </w:r>
-      <w:proofErr w:type="spellEnd"/>
-      <w:proofErr w:type="gramEnd"/>
-      <w:r>
-        <w:t>(…)</w:t>
+      <w:r>
+        <w:t>assertEquals(…)</w:t>
       </w:r>
       <w:r>
         <w:t>: Assert that the given two objects are equal.</w:t>
@@ -11425,15 +10349,8 @@
           <w:numId w:val="9"/>
         </w:numPr>
       </w:pPr>
-      <w:proofErr w:type="spellStart"/>
-      <w:proofErr w:type="gramStart"/>
-      <w:r>
-        <w:t>assertNotEquals</w:t>
-      </w:r>
-      <w:proofErr w:type="spellEnd"/>
-      <w:proofErr w:type="gramEnd"/>
-      <w:r>
-        <w:t>(…)</w:t>
+      <w:r>
+        <w:t>assertNotEquals(…)</w:t>
       </w:r>
       <w:r>
         <w:t>: Assert that the given two objects are not equal.</w:t>
@@ -11638,15 +10555,7 @@
         <w:ind w:left="360"/>
       </w:pPr>
       <w:r>
-        <w:t xml:space="preserve">These become our test cases and the modified </w:t>
-      </w:r>
-      <w:proofErr w:type="spellStart"/>
-      <w:r>
-        <w:t>FactorialTest</w:t>
-      </w:r>
-      <w:proofErr w:type="spellEnd"/>
-      <w:r>
-        <w:t xml:space="preserve"> class looks as:</w:t>
+        <w:t>These become our test cases and the modified FactorialTest class looks as:</w:t>
       </w:r>
     </w:p>
     <w:p>
@@ -11667,33 +10576,11 @@
           <w:rFonts w:ascii="Courier New" w:hAnsi="Courier New" w:cs="Courier New"/>
         </w:rPr>
       </w:pPr>
-      <w:proofErr w:type="gramStart"/>
       <w:r>
         <w:rPr>
           <w:rFonts w:ascii="Courier New" w:hAnsi="Courier New" w:cs="Courier New"/>
         </w:rPr>
-        <w:t>public</w:t>
-      </w:r>
-      <w:proofErr w:type="gramEnd"/>
-      <w:r>
-        <w:rPr>
-          <w:rFonts w:ascii="Courier New" w:hAnsi="Courier New" w:cs="Courier New"/>
-        </w:rPr>
-        <w:t xml:space="preserve"> class </w:t>
-      </w:r>
-      <w:proofErr w:type="spellStart"/>
-      <w:r>
-        <w:rPr>
-          <w:rFonts w:ascii="Courier New" w:hAnsi="Courier New" w:cs="Courier New"/>
-        </w:rPr>
-        <w:t>FactorialTest</w:t>
-      </w:r>
-      <w:proofErr w:type="spellEnd"/>
-      <w:r>
-        <w:rPr>
-          <w:rFonts w:ascii="Courier New" w:hAnsi="Courier New" w:cs="Courier New"/>
-        </w:rPr>
-        <w:t xml:space="preserve"> {</w:t>
+        <w:t>public class FactorialTest {</w:t>
       </w:r>
     </w:p>
     <w:p>
@@ -11735,34 +10622,7 @@
           <w:rFonts w:ascii="Courier New" w:hAnsi="Courier New" w:cs="Courier New"/>
         </w:rPr>
         <w:tab/>
-      </w:r>
-      <w:proofErr w:type="gramStart"/>
-      <w:r>
-        <w:rPr>
-          <w:rFonts w:ascii="Courier New" w:hAnsi="Courier New" w:cs="Courier New"/>
-        </w:rPr>
-        <w:t>public</w:t>
-      </w:r>
-      <w:proofErr w:type="gramEnd"/>
-      <w:r>
-        <w:rPr>
-          <w:rFonts w:ascii="Courier New" w:hAnsi="Courier New" w:cs="Courier New"/>
-        </w:rPr>
-        <w:t xml:space="preserve"> void </w:t>
-      </w:r>
-      <w:proofErr w:type="spellStart"/>
-      <w:r>
-        <w:rPr>
-          <w:rFonts w:ascii="Courier New" w:hAnsi="Courier New" w:cs="Courier New"/>
-        </w:rPr>
-        <w:t>testCompute</w:t>
-      </w:r>
-      <w:proofErr w:type="spellEnd"/>
-      <w:r>
-        <w:rPr>
-          <w:rFonts w:ascii="Courier New" w:hAnsi="Courier New" w:cs="Courier New"/>
-        </w:rPr>
-        <w:t>() {</w:t>
+        <w:t>public void testCompute() {</w:t>
       </w:r>
     </w:p>
     <w:p>
@@ -11789,36 +10649,7 @@
           <w:rFonts w:ascii="Courier New" w:hAnsi="Courier New" w:cs="Courier New"/>
         </w:rPr>
         <w:tab/>
-      </w:r>
-      <w:proofErr w:type="spellStart"/>
-      <w:proofErr w:type="gramStart"/>
-      <w:r>
-        <w:rPr>
-          <w:rFonts w:ascii="Courier New" w:hAnsi="Courier New" w:cs="Courier New"/>
-        </w:rPr>
-        <w:t>assertEquals</w:t>
-      </w:r>
-      <w:proofErr w:type="spellEnd"/>
-      <w:proofErr w:type="gramEnd"/>
-      <w:r>
-        <w:rPr>
-          <w:rFonts w:ascii="Courier New" w:hAnsi="Courier New" w:cs="Courier New"/>
-        </w:rPr>
-        <w:t xml:space="preserve">(1, </w:t>
-      </w:r>
-      <w:proofErr w:type="spellStart"/>
-      <w:r>
-        <w:rPr>
-          <w:rFonts w:ascii="Courier New" w:hAnsi="Courier New" w:cs="Courier New"/>
-        </w:rPr>
-        <w:t>Factorial.compute</w:t>
-      </w:r>
-      <w:proofErr w:type="spellEnd"/>
-      <w:r>
-        <w:rPr>
-          <w:rFonts w:ascii="Courier New" w:hAnsi="Courier New" w:cs="Courier New"/>
-        </w:rPr>
-        <w:t>(0));</w:t>
+        <w:t>assertEquals(1, Factorial.compute(0));</w:t>
       </w:r>
     </w:p>
     <w:p>
@@ -11845,36 +10676,7 @@
           <w:rFonts w:ascii="Courier New" w:hAnsi="Courier New" w:cs="Courier New"/>
         </w:rPr>
         <w:tab/>
-      </w:r>
-      <w:proofErr w:type="spellStart"/>
-      <w:proofErr w:type="gramStart"/>
-      <w:r>
-        <w:rPr>
-          <w:rFonts w:ascii="Courier New" w:hAnsi="Courier New" w:cs="Courier New"/>
-        </w:rPr>
-        <w:t>assertEquals</w:t>
-      </w:r>
-      <w:proofErr w:type="spellEnd"/>
-      <w:proofErr w:type="gramEnd"/>
-      <w:r>
-        <w:rPr>
-          <w:rFonts w:ascii="Courier New" w:hAnsi="Courier New" w:cs="Courier New"/>
-        </w:rPr>
-        <w:t xml:space="preserve">(1, </w:t>
-      </w:r>
-      <w:proofErr w:type="spellStart"/>
-      <w:r>
-        <w:rPr>
-          <w:rFonts w:ascii="Courier New" w:hAnsi="Courier New" w:cs="Courier New"/>
-        </w:rPr>
-        <w:t>Factorial.compute</w:t>
-      </w:r>
-      <w:proofErr w:type="spellEnd"/>
-      <w:r>
-        <w:rPr>
-          <w:rFonts w:ascii="Courier New" w:hAnsi="Courier New" w:cs="Courier New"/>
-        </w:rPr>
-        <w:t>(1));</w:t>
+        <w:t>assertEquals(1, Factorial.compute(1));</w:t>
       </w:r>
     </w:p>
     <w:p>
@@ -11901,36 +10703,7 @@
           <w:rFonts w:ascii="Courier New" w:hAnsi="Courier New" w:cs="Courier New"/>
         </w:rPr>
         <w:tab/>
-      </w:r>
-      <w:proofErr w:type="spellStart"/>
-      <w:proofErr w:type="gramStart"/>
-      <w:r>
-        <w:rPr>
-          <w:rFonts w:ascii="Courier New" w:hAnsi="Courier New" w:cs="Courier New"/>
-        </w:rPr>
-        <w:t>assertEquals</w:t>
-      </w:r>
-      <w:proofErr w:type="spellEnd"/>
-      <w:proofErr w:type="gramEnd"/>
-      <w:r>
-        <w:rPr>
-          <w:rFonts w:ascii="Courier New" w:hAnsi="Courier New" w:cs="Courier New"/>
-        </w:rPr>
-        <w:t xml:space="preserve">(2, </w:t>
-      </w:r>
-      <w:proofErr w:type="spellStart"/>
-      <w:r>
-        <w:rPr>
-          <w:rFonts w:ascii="Courier New" w:hAnsi="Courier New" w:cs="Courier New"/>
-        </w:rPr>
-        <w:t>Factorial.compute</w:t>
-      </w:r>
-      <w:proofErr w:type="spellEnd"/>
-      <w:r>
-        <w:rPr>
-          <w:rFonts w:ascii="Courier New" w:hAnsi="Courier New" w:cs="Courier New"/>
-        </w:rPr>
-        <w:t>(2));</w:t>
+        <w:t>assertEquals(2, Factorial.compute(2));</w:t>
       </w:r>
     </w:p>
     <w:p>
@@ -11957,36 +10730,7 @@
           <w:rFonts w:ascii="Courier New" w:hAnsi="Courier New" w:cs="Courier New"/>
         </w:rPr>
         <w:tab/>
-      </w:r>
-      <w:proofErr w:type="spellStart"/>
-      <w:proofErr w:type="gramStart"/>
-      <w:r>
-        <w:rPr>
-          <w:rFonts w:ascii="Courier New" w:hAnsi="Courier New" w:cs="Courier New"/>
-        </w:rPr>
-        <w:t>assertEquals</w:t>
-      </w:r>
-      <w:proofErr w:type="spellEnd"/>
-      <w:proofErr w:type="gramEnd"/>
-      <w:r>
-        <w:rPr>
-          <w:rFonts w:ascii="Courier New" w:hAnsi="Courier New" w:cs="Courier New"/>
-        </w:rPr>
-        <w:t xml:space="preserve">(6, </w:t>
-      </w:r>
-      <w:proofErr w:type="spellStart"/>
-      <w:r>
-        <w:rPr>
-          <w:rFonts w:ascii="Courier New" w:hAnsi="Courier New" w:cs="Courier New"/>
-        </w:rPr>
-        <w:t>Factorial.compute</w:t>
-      </w:r>
-      <w:proofErr w:type="spellEnd"/>
-      <w:r>
-        <w:rPr>
-          <w:rFonts w:ascii="Courier New" w:hAnsi="Courier New" w:cs="Courier New"/>
-        </w:rPr>
-        <w:t>(3));</w:t>
+        <w:t>assertEquals(6, Factorial.compute(3));</w:t>
       </w:r>
     </w:p>
     <w:p>
@@ -12013,36 +10757,7 @@
           <w:rFonts w:ascii="Courier New" w:hAnsi="Courier New" w:cs="Courier New"/>
         </w:rPr>
         <w:tab/>
-      </w:r>
-      <w:proofErr w:type="spellStart"/>
-      <w:proofErr w:type="gramStart"/>
-      <w:r>
-        <w:rPr>
-          <w:rFonts w:ascii="Courier New" w:hAnsi="Courier New" w:cs="Courier New"/>
-        </w:rPr>
-        <w:t>assertEquals</w:t>
-      </w:r>
-      <w:proofErr w:type="spellEnd"/>
-      <w:proofErr w:type="gramEnd"/>
-      <w:r>
-        <w:rPr>
-          <w:rFonts w:ascii="Courier New" w:hAnsi="Courier New" w:cs="Courier New"/>
-        </w:rPr>
-        <w:t xml:space="preserve">(24, </w:t>
-      </w:r>
-      <w:proofErr w:type="spellStart"/>
-      <w:r>
-        <w:rPr>
-          <w:rFonts w:ascii="Courier New" w:hAnsi="Courier New" w:cs="Courier New"/>
-        </w:rPr>
-        <w:t>Factorial.compute</w:t>
-      </w:r>
-      <w:proofErr w:type="spellEnd"/>
-      <w:r>
-        <w:rPr>
-          <w:rFonts w:ascii="Courier New" w:hAnsi="Courier New" w:cs="Courier New"/>
-        </w:rPr>
-        <w:t>(4));</w:t>
+        <w:t>assertEquals(24, Factorial.compute(4));</w:t>
       </w:r>
     </w:p>
     <w:p>
@@ -12112,23 +10827,7 @@
         <w:ind w:left="360"/>
       </w:pPr>
       <w:r>
-        <w:t xml:space="preserve">The power of </w:t>
-      </w:r>
-      <w:proofErr w:type="spellStart"/>
-      <w:r>
-        <w:t>JUnit</w:t>
-      </w:r>
-      <w:proofErr w:type="spellEnd"/>
-      <w:r>
-        <w:t xml:space="preserve"> lies in its flexibility. Almost all kinds of input and output conditions for a method can be tested. </w:t>
-      </w:r>
-      <w:proofErr w:type="spellStart"/>
-      <w:r>
-        <w:t>JMock</w:t>
-      </w:r>
-      <w:proofErr w:type="spellEnd"/>
-      <w:r>
-        <w:t>, a mocking library to deal with dependent objects, further extends it but you don’t need to worry about that.</w:t>
+        <w:t>The power of JUnit lies in its flexibility. Almost all kinds of input and output conditions for a method can be tested. JMock, a mocking library to deal with dependent objects, further extends it but you don’t need to worry about that.</w:t>
       </w:r>
     </w:p>
     <w:p>
@@ -12152,13 +10851,8 @@
           <w:numId w:val="10"/>
         </w:numPr>
       </w:pPr>
-      <w:proofErr w:type="spellStart"/>
-      <w:r>
-        <w:t>TestSuite</w:t>
-      </w:r>
-      <w:proofErr w:type="spellEnd"/>
-      <w:r>
-        <w:t>: Allows grouping test cases into logical groups. We might use this to create groups of test cases based on functionality.</w:t>
+      <w:r>
+        <w:t>TestSuite: Allows grouping test cases into logical groups. We might use this to create groups of test cases based on functionality.</w:t>
       </w:r>
     </w:p>
     <w:p>
@@ -12169,13 +10863,8 @@
           <w:numId w:val="10"/>
         </w:numPr>
       </w:pPr>
-      <w:proofErr w:type="spellStart"/>
-      <w:r>
-        <w:t>Paramaterized</w:t>
-      </w:r>
-      <w:proofErr w:type="spellEnd"/>
-      <w:r>
-        <w:t xml:space="preserve"> and Parameters: Allows passing parameters into the test methods without having to hardcode all tests in code. We use this to inject the Properties file into the test classes that need them.</w:t>
+      <w:r>
+        <w:t>Paramaterized and Parameters: Allows passing parameters into the test methods without having to hardcode all tests in code. We use this to inject the Properties file into the test classes that need them.</w:t>
       </w:r>
     </w:p>
     <w:p/>
@@ -12279,21 +10968,7 @@
         <w:rPr>
           <w:b/>
         </w:rPr>
-        <w:t xml:space="preserve">What version of </w:t>
-      </w:r>
-      <w:proofErr w:type="spellStart"/>
-      <w:r>
-        <w:rPr>
-          <w:b/>
-        </w:rPr>
-        <w:t>JUnit</w:t>
-      </w:r>
-      <w:proofErr w:type="spellEnd"/>
-      <w:r>
-        <w:rPr>
-          <w:b/>
-        </w:rPr>
-        <w:t xml:space="preserve"> do I use?</w:t>
+        <w:t>What version of JUnit do I use?</w:t>
       </w:r>
     </w:p>
     <w:p>
@@ -12302,15 +10977,7 @@
         <w:ind w:left="1080"/>
       </w:pPr>
       <w:r>
-        <w:t xml:space="preserve">Please use </w:t>
-      </w:r>
-      <w:proofErr w:type="spellStart"/>
-      <w:r>
-        <w:t>Junit</w:t>
-      </w:r>
-      <w:proofErr w:type="spellEnd"/>
-      <w:r>
-        <w:t xml:space="preserve"> version 4. If you use version 3, the test code will not compile.</w:t>
+        <w:t>Please use Junit version 4. If you use version 3, the test code will not compile.</w:t>
       </w:r>
     </w:p>
     <w:p>
@@ -12379,15 +11046,7 @@
         <w:t xml:space="preserve">We do not anticipate the need for </w:t>
       </w:r>
       <w:r>
-        <w:t xml:space="preserve">any external libraries except </w:t>
-      </w:r>
-      <w:proofErr w:type="spellStart"/>
-      <w:r>
-        <w:t>Junit</w:t>
-      </w:r>
-      <w:proofErr w:type="spellEnd"/>
-      <w:r>
-        <w:t xml:space="preserve"> to be needed for this project. </w:t>
+        <w:t xml:space="preserve">any external libraries except Junit to be needed for this project. </w:t>
       </w:r>
     </w:p>
     <w:p>
@@ -12402,15 +11061,7 @@
         <w:ind w:left="1080"/>
       </w:pPr>
       <w:r>
-        <w:t xml:space="preserve">If you are unsure about a class that you are using, please refer to the </w:t>
-      </w:r>
-      <w:proofErr w:type="spellStart"/>
-      <w:r>
-        <w:t>javadocs</w:t>
-      </w:r>
-      <w:proofErr w:type="spellEnd"/>
-      <w:r>
-        <w:t xml:space="preserve"> here: </w:t>
+        <w:t xml:space="preserve">If you are unsure about a class that you are using, please refer to the javadocs here: </w:t>
       </w:r>
       <w:hyperlink r:id="rId8" w:history="1">
         <w:r>
@@ -12479,15 +11130,7 @@
         <w:ind w:left="1080"/>
       </w:pPr>
       <w:r>
-        <w:t xml:space="preserve">Alternatively, you can choose a single class / method and run it as a </w:t>
-      </w:r>
-      <w:proofErr w:type="spellStart"/>
-      <w:r>
-        <w:t>Junit</w:t>
-      </w:r>
-      <w:proofErr w:type="spellEnd"/>
-      <w:r>
-        <w:t xml:space="preserve"> test. Most IDEs have right-click menus to run tests and provide visual feedback on the execution results.</w:t>
+        <w:t>Alternatively, you can choose a single class / method and run it as a Junit test. Most IDEs have right-click menus to run tests and provide visual feedback on the execution results.</w:t>
       </w:r>
     </w:p>
     <w:p>
@@ -12520,15 +11163,7 @@
         <w:ind w:left="1080"/>
       </w:pPr>
       <w:r>
-        <w:t xml:space="preserve">Remember that the methods marked TODO are our only entry points into your code. Beyond that we have no idea how your code works or what it does. What we expect is that the methods marked TODO behave as documented in the </w:t>
-      </w:r>
-      <w:proofErr w:type="spellStart"/>
-      <w:r>
-        <w:t>javadocs</w:t>
-      </w:r>
-      <w:proofErr w:type="spellEnd"/>
-      <w:r>
-        <w:t xml:space="preserve"> and/or the specs here. </w:t>
+        <w:t xml:space="preserve">Remember that the methods marked TODO are our only entry points into your code. Beyond that we have no idea how your code works or what it does. What we expect is that the methods marked TODO behave as documented in the javadocs and/or the specs here. </w:t>
       </w:r>
     </w:p>
     <w:p>
@@ -12639,23 +11274,7 @@
         <w:ind w:left="1080"/>
       </w:pPr>
       <w:r>
-        <w:t xml:space="preserve">Your entire index including the dictionaries must be written to the disk. This must be completed when the </w:t>
-      </w:r>
-      <w:proofErr w:type="gramStart"/>
-      <w:r>
-        <w:t>close(</w:t>
-      </w:r>
-      <w:proofErr w:type="gramEnd"/>
-      <w:r>
-        <w:t xml:space="preserve">) method on </w:t>
-      </w:r>
-      <w:proofErr w:type="spellStart"/>
-      <w:r>
-        <w:t>IndexWriter</w:t>
-      </w:r>
-      <w:proofErr w:type="spellEnd"/>
-      <w:r>
-        <w:t xml:space="preserve"> is called. </w:t>
+        <w:t xml:space="preserve">Your entire index including the dictionaries must be written to the disk. This must be completed when the close() method on IndexWriter is called. </w:t>
       </w:r>
     </w:p>
     <w:p>
@@ -12670,15 +11289,7 @@
         <w:ind w:left="1080"/>
       </w:pPr>
       <w:r>
-        <w:t xml:space="preserve">Be sure that you understand the implications of what this means. Note that you may have to resort to write small chunks of the index to disk in regular intervals. However, the indexes are </w:t>
-      </w:r>
-      <w:proofErr w:type="gramStart"/>
-      <w:r>
-        <w:t>upper</w:t>
-      </w:r>
-      <w:proofErr w:type="gramEnd"/>
-      <w:r>
-        <w:t xml:space="preserve"> bounded by the number of chunks they have, thus, some merging may be needed to ensure the bucket constraint. All of this must be completed on the call of the close method.</w:t>
+        <w:t>Be sure that you understand the implications of what this means. Note that you may have to resort to write small chunks of the index to disk in regular intervals. However, the indexes are upper bounded by the number of chunks they have, thus, some merging may be needed to ensure the bucket constraint. All of this must be completed on the call of the close method.</w:t>
       </w:r>
     </w:p>
     <w:p>
@@ -12729,28 +11340,7 @@
         <w:ind w:left="1080"/>
       </w:pPr>
       <w:r>
-        <w:t xml:space="preserve">So in this case, the term dictionary becomes the “key dictionary” and the document dictionary is the “value dictionary”. As is evident, some dictionaries would be shared between indexes. Despite this, calling </w:t>
-      </w:r>
-      <w:proofErr w:type="spellStart"/>
-      <w:proofErr w:type="gramStart"/>
-      <w:r>
-        <w:t>getTotalKeyTerms</w:t>
-      </w:r>
-      <w:proofErr w:type="spellEnd"/>
-      <w:r>
-        <w:t>(</w:t>
-      </w:r>
-      <w:proofErr w:type="gramEnd"/>
-      <w:r>
-        <w:t xml:space="preserve">) or </w:t>
-      </w:r>
-      <w:proofErr w:type="spellStart"/>
-      <w:r>
-        <w:t>getTotalValueTerms</w:t>
-      </w:r>
-      <w:proofErr w:type="spellEnd"/>
-      <w:r>
-        <w:t xml:space="preserve">() on this dictionary should return the same number irrespective on what index it is called on. </w:t>
+        <w:t xml:space="preserve">So in this case, the term dictionary becomes the “key dictionary” and the document dictionary is the “value dictionary”. As is evident, some dictionaries would be shared between indexes. Despite this, calling getTotalKeyTerms() or getTotalValueTerms() on this dictionary should return the same number irrespective on what index it is called on. </w:t>
       </w:r>
     </w:p>
     <w:p>
@@ -12863,7 +11453,6 @@
           <w:b/>
         </w:rPr>
       </w:pPr>
-      <w:bookmarkStart w:id="26" w:name="_GoBack"/>
       <w:r>
         <w:rPr>
           <w:b/>
@@ -12871,7 +11460,6 @@
         <w:t>Can I collaborate with other teams or students?</w:t>
       </w:r>
     </w:p>
-    <w:bookmarkEnd w:id="26"/>
     <w:p>
       <w:pPr>
         <w:pStyle w:val="ListParagraph"/>
@@ -14513,6 +13101,92 @@
     </w:lvl>
   </w:abstractNum>
   <w:abstractNum w:abstractNumId="17">
+    <w:nsid w:val="4A823304"/>
+    <w:multiLevelType w:val="hybridMultilevel"/>
+    <w:tmpl w:val="5170B144"/>
+    <w:lvl w:ilvl="0" w:tplc="0409000F">
+      <w:start w:val="1"/>
+      <w:numFmt w:val="decimal"/>
+      <w:lvlText w:val="%1."/>
+      <w:lvlJc w:val="left"/>
+      <w:pPr>
+        <w:ind w:left="720" w:hanging="360"/>
+      </w:pPr>
+    </w:lvl>
+    <w:lvl w:ilvl="1" w:tplc="04090019" w:tentative="1">
+      <w:start w:val="1"/>
+      <w:numFmt w:val="lowerLetter"/>
+      <w:lvlText w:val="%2."/>
+      <w:lvlJc w:val="left"/>
+      <w:pPr>
+        <w:ind w:left="1440" w:hanging="360"/>
+      </w:pPr>
+    </w:lvl>
+    <w:lvl w:ilvl="2" w:tplc="0409001B" w:tentative="1">
+      <w:start w:val="1"/>
+      <w:numFmt w:val="lowerRoman"/>
+      <w:lvlText w:val="%3."/>
+      <w:lvlJc w:val="right"/>
+      <w:pPr>
+        <w:ind w:left="2160" w:hanging="180"/>
+      </w:pPr>
+    </w:lvl>
+    <w:lvl w:ilvl="3" w:tplc="0409000F" w:tentative="1">
+      <w:start w:val="1"/>
+      <w:numFmt w:val="decimal"/>
+      <w:lvlText w:val="%4."/>
+      <w:lvlJc w:val="left"/>
+      <w:pPr>
+        <w:ind w:left="2880" w:hanging="360"/>
+      </w:pPr>
+    </w:lvl>
+    <w:lvl w:ilvl="4" w:tplc="04090019" w:tentative="1">
+      <w:start w:val="1"/>
+      <w:numFmt w:val="lowerLetter"/>
+      <w:lvlText w:val="%5."/>
+      <w:lvlJc w:val="left"/>
+      <w:pPr>
+        <w:ind w:left="3600" w:hanging="360"/>
+      </w:pPr>
+    </w:lvl>
+    <w:lvl w:ilvl="5" w:tplc="0409001B" w:tentative="1">
+      <w:start w:val="1"/>
+      <w:numFmt w:val="lowerRoman"/>
+      <w:lvlText w:val="%6."/>
+      <w:lvlJc w:val="right"/>
+      <w:pPr>
+        <w:ind w:left="4320" w:hanging="180"/>
+      </w:pPr>
+    </w:lvl>
+    <w:lvl w:ilvl="6" w:tplc="0409000F" w:tentative="1">
+      <w:start w:val="1"/>
+      <w:numFmt w:val="decimal"/>
+      <w:lvlText w:val="%7."/>
+      <w:lvlJc w:val="left"/>
+      <w:pPr>
+        <w:ind w:left="5040" w:hanging="360"/>
+      </w:pPr>
+    </w:lvl>
+    <w:lvl w:ilvl="7" w:tplc="04090019" w:tentative="1">
+      <w:start w:val="1"/>
+      <w:numFmt w:val="lowerLetter"/>
+      <w:lvlText w:val="%8."/>
+      <w:lvlJc w:val="left"/>
+      <w:pPr>
+        <w:ind w:left="5760" w:hanging="360"/>
+      </w:pPr>
+    </w:lvl>
+    <w:lvl w:ilvl="8" w:tplc="0409001B" w:tentative="1">
+      <w:start w:val="1"/>
+      <w:numFmt w:val="lowerRoman"/>
+      <w:lvlText w:val="%9."/>
+      <w:lvlJc w:val="right"/>
+      <w:pPr>
+        <w:ind w:left="6480" w:hanging="180"/>
+      </w:pPr>
+    </w:lvl>
+  </w:abstractNum>
+  <w:abstractNum w:abstractNumId="18">
     <w:nsid w:val="4C617739"/>
     <w:multiLevelType w:val="hybridMultilevel"/>
     <w:tmpl w:val="85E066D0"/>
@@ -14598,7 +13272,7 @@
       </w:pPr>
     </w:lvl>
   </w:abstractNum>
-  <w:abstractNum w:abstractNumId="18">
+  <w:abstractNum w:abstractNumId="19">
     <w:nsid w:val="523D363E"/>
     <w:multiLevelType w:val="hybridMultilevel"/>
     <w:tmpl w:val="68FCFC2C"/>
@@ -14711,7 +13385,7 @@
       </w:rPr>
     </w:lvl>
   </w:abstractNum>
-  <w:abstractNum w:abstractNumId="19">
+  <w:abstractNum w:abstractNumId="20">
     <w:nsid w:val="54837FEA"/>
     <w:multiLevelType w:val="hybridMultilevel"/>
     <w:tmpl w:val="8CC85150"/>
@@ -14797,7 +13471,7 @@
       </w:pPr>
     </w:lvl>
   </w:abstractNum>
-  <w:abstractNum w:abstractNumId="20">
+  <w:abstractNum w:abstractNumId="21">
     <w:nsid w:val="54A17AA1"/>
     <w:multiLevelType w:val="hybridMultilevel"/>
     <w:tmpl w:val="B002D336"/>
@@ -14910,7 +13584,7 @@
       </w:rPr>
     </w:lvl>
   </w:abstractNum>
-  <w:abstractNum w:abstractNumId="21">
+  <w:abstractNum w:abstractNumId="22">
     <w:nsid w:val="559D1FBB"/>
     <w:multiLevelType w:val="hybridMultilevel"/>
     <w:tmpl w:val="0CB60F48"/>
@@ -15023,7 +13697,7 @@
       </w:rPr>
     </w:lvl>
   </w:abstractNum>
-  <w:abstractNum w:abstractNumId="22">
+  <w:abstractNum w:abstractNumId="23">
     <w:nsid w:val="66FA455C"/>
     <w:multiLevelType w:val="hybridMultilevel"/>
     <w:tmpl w:val="5CDE1A62"/>
@@ -15109,7 +13783,7 @@
       </w:pPr>
     </w:lvl>
   </w:abstractNum>
-  <w:abstractNum w:abstractNumId="23">
+  <w:abstractNum w:abstractNumId="24">
     <w:nsid w:val="6A423328"/>
     <w:multiLevelType w:val="multilevel"/>
     <w:tmpl w:val="0409001F"/>
@@ -15195,7 +13869,7 @@
       </w:pPr>
     </w:lvl>
   </w:abstractNum>
-  <w:abstractNum w:abstractNumId="24">
+  <w:abstractNum w:abstractNumId="25">
     <w:nsid w:val="6AFC2511"/>
     <w:multiLevelType w:val="hybridMultilevel"/>
     <w:tmpl w:val="69A424D8"/>
@@ -15308,7 +13982,7 @@
       </w:rPr>
     </w:lvl>
   </w:abstractNum>
-  <w:abstractNum w:abstractNumId="25">
+  <w:abstractNum w:abstractNumId="26">
     <w:nsid w:val="6B323B59"/>
     <w:multiLevelType w:val="hybridMultilevel"/>
     <w:tmpl w:val="16D8CE40"/>
@@ -15394,7 +14068,7 @@
       </w:pPr>
     </w:lvl>
   </w:abstractNum>
-  <w:abstractNum w:abstractNumId="26">
+  <w:abstractNum w:abstractNumId="27">
     <w:nsid w:val="6BE20515"/>
     <w:multiLevelType w:val="hybridMultilevel"/>
     <w:tmpl w:val="5170B144"/>
@@ -15480,7 +14154,7 @@
       </w:pPr>
     </w:lvl>
   </w:abstractNum>
-  <w:abstractNum w:abstractNumId="27">
+  <w:abstractNum w:abstractNumId="28">
     <w:nsid w:val="6C3A482E"/>
     <w:multiLevelType w:val="hybridMultilevel"/>
     <w:tmpl w:val="AB30E3A4"/>
@@ -15566,7 +14240,7 @@
       </w:pPr>
     </w:lvl>
   </w:abstractNum>
-  <w:abstractNum w:abstractNumId="28">
+  <w:abstractNum w:abstractNumId="29">
     <w:nsid w:val="6E8F4483"/>
     <w:multiLevelType w:val="hybridMultilevel"/>
     <w:tmpl w:val="2C46C992"/>
@@ -15652,7 +14326,7 @@
       </w:pPr>
     </w:lvl>
   </w:abstractNum>
-  <w:abstractNum w:abstractNumId="29">
+  <w:abstractNum w:abstractNumId="30">
     <w:nsid w:val="70AA676E"/>
     <w:multiLevelType w:val="hybridMultilevel"/>
     <w:tmpl w:val="5170B144"/>
@@ -15738,7 +14412,7 @@
       </w:pPr>
     </w:lvl>
   </w:abstractNum>
-  <w:abstractNum w:abstractNumId="30">
+  <w:abstractNum w:abstractNumId="31">
     <w:nsid w:val="7C0E7375"/>
     <w:multiLevelType w:val="hybridMultilevel"/>
     <w:tmpl w:val="5C582424"/>
@@ -15855,10 +14529,10 @@
     <w:abstractNumId w:val="3"/>
   </w:num>
   <w:num w:numId="2">
-    <w:abstractNumId w:val="23"/>
+    <w:abstractNumId w:val="24"/>
   </w:num>
   <w:num w:numId="3">
-    <w:abstractNumId w:val="27"/>
+    <w:abstractNumId w:val="28"/>
   </w:num>
   <w:num w:numId="4">
     <w:abstractNumId w:val="14"/>
@@ -15879,28 +14553,28 @@
     <w:abstractNumId w:val="5"/>
   </w:num>
   <w:num w:numId="10">
-    <w:abstractNumId w:val="30"/>
+    <w:abstractNumId w:val="31"/>
   </w:num>
   <w:num w:numId="11">
     <w:abstractNumId w:val="6"/>
   </w:num>
   <w:num w:numId="12">
-    <w:abstractNumId w:val="20"/>
+    <w:abstractNumId w:val="21"/>
   </w:num>
   <w:num w:numId="13">
-    <w:abstractNumId w:val="18"/>
+    <w:abstractNumId w:val="19"/>
   </w:num>
   <w:num w:numId="14">
     <w:abstractNumId w:val="8"/>
   </w:num>
   <w:num w:numId="15">
-    <w:abstractNumId w:val="25"/>
+    <w:abstractNumId w:val="26"/>
   </w:num>
   <w:num w:numId="16">
-    <w:abstractNumId w:val="21"/>
+    <w:abstractNumId w:val="22"/>
   </w:num>
   <w:num w:numId="17">
-    <w:abstractNumId w:val="24"/>
+    <w:abstractNumId w:val="25"/>
   </w:num>
   <w:num w:numId="18">
     <w:abstractNumId w:val="15"/>
@@ -15909,28 +14583,28 @@
     <w:abstractNumId w:val="7"/>
   </w:num>
   <w:num w:numId="20">
-    <w:abstractNumId w:val="29"/>
+    <w:abstractNumId w:val="30"/>
   </w:num>
   <w:num w:numId="21">
     <w:abstractNumId w:val="4"/>
   </w:num>
   <w:num w:numId="22">
-    <w:abstractNumId w:val="26"/>
+    <w:abstractNumId w:val="27"/>
   </w:num>
   <w:num w:numId="23">
     <w:abstractNumId w:val="10"/>
   </w:num>
   <w:num w:numId="24">
-    <w:abstractNumId w:val="17"/>
+    <w:abstractNumId w:val="18"/>
   </w:num>
   <w:num w:numId="25">
     <w:abstractNumId w:val="13"/>
   </w:num>
   <w:num w:numId="26">
-    <w:abstractNumId w:val="19"/>
+    <w:abstractNumId w:val="20"/>
   </w:num>
   <w:num w:numId="27">
-    <w:abstractNumId w:val="22"/>
+    <w:abstractNumId w:val="23"/>
   </w:num>
   <w:num w:numId="28">
     <w:abstractNumId w:val="16"/>
@@ -15942,7 +14616,10 @@
     <w:abstractNumId w:val="2"/>
   </w:num>
   <w:num w:numId="31">
-    <w:abstractNumId w:val="28"/>
+    <w:abstractNumId w:val="29"/>
+  </w:num>
+  <w:num w:numId="32">
+    <w:abstractNumId w:val="17"/>
   </w:num>
   <w:numIdMacAtCleanup w:val="25"/>
 </w:numbering>
@@ -17840,7 +16517,7 @@
 </file>
 
 <file path=customXml/itemProps2.xml><?xml version="1.0" encoding="utf-8"?>
-<ds:datastoreItem xmlns:ds="http://schemas.openxmlformats.org/officeDocument/2006/customXml" ds:itemID="{9E97A439-EE72-5A43-AFDD-0079BD066D70}">
+<ds:datastoreItem xmlns:ds="http://schemas.openxmlformats.org/officeDocument/2006/customXml" ds:itemID="{E4D4802E-879C-1844-8193-D5C02055928B}">
   <ds:schemaRefs>
     <ds:schemaRef ds:uri="http://schemas.openxmlformats.org/officeDocument/2006/bibliography"/>
   </ds:schemaRefs>

</xml_diff>